<commit_message>
Version 04 - Actualizacion de tecnologias FD 06
</commit_message>
<xml_diff>
--- a/FD06-EPIS-PropuestaProyecto.docx
+++ b/FD06-EPIS-PropuestaProyecto.docx
@@ -4156,15 +4156,7 @@
           <w:sz w:val="24"/>
           <w:szCs w:val="24"/>
         </w:rPr>
-        <w:t>Crear una casa de cambio online no solo facilitará las transacciones de divisas, sino que también ofrecerá a los usuarios un servicio seguro y confiable. Este proyecto permitirá a los usuarios realizar transacciones de cambio de divisas de manera eficiente y con transparencia, además de proporcionar análisis detallados de sus operaciones</w:t>
-      </w:r>
-      <w:r>
-        <w:rPr>
-          <w:rFonts w:ascii="Times New Roman" w:eastAsia="Arial" w:hAnsi="Times New Roman" w:cs="Times New Roman"/>
-          <w:sz w:val="24"/>
-          <w:szCs w:val="24"/>
-        </w:rPr>
-        <w:t>.</w:t>
+        <w:t>Crear una casa de cambio online no solo facilitará las transacciones de divisas, sino que también ofrecerá a los usuarios un servicio seguro y confiable. Este proyecto permitirá a los usuarios realizar transacciones de cambio de divisas de manera eficiente y con transparencia, además de proporcionar análisis detallados de sus operaciones.</w:t>
       </w:r>
     </w:p>
     <w:p>
@@ -4926,7 +4918,43 @@
           <w:szCs w:val="24"/>
           <w:lang w:val="es-ES"/>
         </w:rPr>
-        <w:t>: ASP.NET Core para la lógica del servidor y la gestión de datos.</w:t>
+        <w:t xml:space="preserve">: </w:t>
+      </w:r>
+      <w:proofErr w:type="spellStart"/>
+      <w:r>
+        <w:rPr>
+          <w:rFonts w:ascii="Times New Roman" w:eastAsia="Times New Roman" w:hAnsi="Times New Roman" w:cs="Times New Roman"/>
+          <w:sz w:val="24"/>
+          <w:szCs w:val="24"/>
+        </w:rPr>
+        <w:t>Flask</w:t>
+      </w:r>
+      <w:proofErr w:type="spellEnd"/>
+      <w:r>
+        <w:rPr>
+          <w:rFonts w:ascii="Times New Roman" w:eastAsia="Times New Roman" w:hAnsi="Times New Roman" w:cs="Times New Roman"/>
+          <w:sz w:val="24"/>
+          <w:szCs w:val="24"/>
+        </w:rPr>
+        <w:t xml:space="preserve">, un </w:t>
+      </w:r>
+      <w:proofErr w:type="spellStart"/>
+      <w:r>
+        <w:rPr>
+          <w:rFonts w:ascii="Times New Roman" w:eastAsia="Times New Roman" w:hAnsi="Times New Roman" w:cs="Times New Roman"/>
+          <w:sz w:val="24"/>
+          <w:szCs w:val="24"/>
+        </w:rPr>
+        <w:t>framework</w:t>
+      </w:r>
+      <w:proofErr w:type="spellEnd"/>
+      <w:r>
+        <w:rPr>
+          <w:rFonts w:ascii="Times New Roman" w:eastAsia="Times New Roman" w:hAnsi="Times New Roman" w:cs="Times New Roman"/>
+          <w:sz w:val="24"/>
+          <w:szCs w:val="24"/>
+        </w:rPr>
+        <w:t xml:space="preserve"> de Python, para la lógica del servidor y la gestión de datos.</w:t>
       </w:r>
     </w:p>
     <w:p>
@@ -4966,45 +4994,13 @@
         </w:rPr>
         <w:t xml:space="preserve">: </w:t>
       </w:r>
-      <w:proofErr w:type="spellStart"/>
-      <w:r>
-        <w:rPr>
-          <w:rFonts w:ascii="Times New Roman" w:eastAsia="Times New Roman" w:hAnsi="Times New Roman" w:cs="Times New Roman"/>
-          <w:sz w:val="24"/>
-          <w:szCs w:val="24"/>
-          <w:lang w:val="es-ES"/>
-        </w:rPr>
-        <w:t>Blazor</w:t>
-      </w:r>
-      <w:proofErr w:type="spellEnd"/>
-      <w:r>
-        <w:rPr>
-          <w:rFonts w:ascii="Times New Roman" w:eastAsia="Times New Roman" w:hAnsi="Times New Roman" w:cs="Times New Roman"/>
-          <w:sz w:val="24"/>
-          <w:szCs w:val="24"/>
-          <w:lang w:val="es-ES"/>
-        </w:rPr>
-        <w:t xml:space="preserve"> </w:t>
-      </w:r>
-      <w:proofErr w:type="spellStart"/>
-      <w:r>
-        <w:rPr>
-          <w:rFonts w:ascii="Times New Roman" w:eastAsia="Times New Roman" w:hAnsi="Times New Roman" w:cs="Times New Roman"/>
-          <w:sz w:val="24"/>
-          <w:szCs w:val="24"/>
-          <w:lang w:val="es-ES"/>
-        </w:rPr>
-        <w:t>WebAssembly</w:t>
-      </w:r>
-      <w:proofErr w:type="spellEnd"/>
-      <w:r>
-        <w:rPr>
-          <w:rFonts w:ascii="Times New Roman" w:eastAsia="Times New Roman" w:hAnsi="Times New Roman" w:cs="Times New Roman"/>
-          <w:sz w:val="24"/>
-          <w:szCs w:val="24"/>
-          <w:lang w:val="es-ES"/>
-        </w:rPr>
-        <w:t xml:space="preserve"> para la interfaz de usuario interactiva.</w:t>
+      <w:r>
+        <w:rPr>
+          <w:rFonts w:ascii="Times New Roman" w:eastAsia="Times New Roman" w:hAnsi="Times New Roman" w:cs="Times New Roman"/>
+          <w:sz w:val="24"/>
+          <w:szCs w:val="24"/>
+        </w:rPr>
+        <w:t>HTML y CSS para la interfaz de usuario interactiva.</w:t>
       </w:r>
     </w:p>
     <w:p>
@@ -5076,7 +5072,15 @@
           <w:szCs w:val="24"/>
           <w:lang w:val="es-ES"/>
         </w:rPr>
-        <w:t xml:space="preserve">: Compatible con aplicaciones ASP.NET Core y capaz de servir aplicaciones </w:t>
+        <w:t xml:space="preserve">: </w:t>
+      </w:r>
+      <w:r>
+        <w:rPr>
+          <w:rFonts w:ascii="Times New Roman" w:eastAsia="Times New Roman" w:hAnsi="Times New Roman" w:cs="Times New Roman"/>
+          <w:sz w:val="24"/>
+          <w:szCs w:val="24"/>
+        </w:rPr>
+        <w:t xml:space="preserve">Compatible con aplicaciones </w:t>
       </w:r>
       <w:proofErr w:type="spellStart"/>
       <w:r>
@@ -5084,9 +5088,8 @@
           <w:rFonts w:ascii="Times New Roman" w:eastAsia="Times New Roman" w:hAnsi="Times New Roman" w:cs="Times New Roman"/>
           <w:sz w:val="24"/>
           <w:szCs w:val="24"/>
-          <w:lang w:val="es-ES"/>
-        </w:rPr>
-        <w:t>Blazor</w:t>
+        </w:rPr>
+        <w:t>Flask</w:t>
       </w:r>
       <w:proofErr w:type="spellEnd"/>
       <w:r>
@@ -5094,29 +5097,8 @@
           <w:rFonts w:ascii="Times New Roman" w:eastAsia="Times New Roman" w:hAnsi="Times New Roman" w:cs="Times New Roman"/>
           <w:sz w:val="24"/>
           <w:szCs w:val="24"/>
-          <w:lang w:val="es-ES"/>
-        </w:rPr>
-        <w:t xml:space="preserve"> </w:t>
-      </w:r>
-      <w:proofErr w:type="spellStart"/>
-      <w:r>
-        <w:rPr>
-          <w:rFonts w:ascii="Times New Roman" w:eastAsia="Times New Roman" w:hAnsi="Times New Roman" w:cs="Times New Roman"/>
-          <w:sz w:val="24"/>
-          <w:szCs w:val="24"/>
-          <w:lang w:val="es-ES"/>
-        </w:rPr>
-        <w:t>WebAssembly</w:t>
-      </w:r>
-      <w:proofErr w:type="spellEnd"/>
-      <w:r>
-        <w:rPr>
-          <w:rFonts w:ascii="Times New Roman" w:eastAsia="Times New Roman" w:hAnsi="Times New Roman" w:cs="Times New Roman"/>
-          <w:sz w:val="24"/>
-          <w:szCs w:val="24"/>
-          <w:lang w:val="es-ES"/>
-        </w:rPr>
-        <w:t>.</w:t>
+        </w:rPr>
+        <w:t xml:space="preserve"> y capaz de servir contenido estático y dinámico.</w:t>
       </w:r>
     </w:p>
     <w:p>
@@ -5152,7 +5134,15 @@
           <w:szCs w:val="24"/>
           <w:lang w:val="es-ES"/>
         </w:rPr>
-        <w:t xml:space="preserve">: Visual Studio o Visual Studio </w:t>
+        <w:t xml:space="preserve">: </w:t>
+      </w:r>
+      <w:r>
+        <w:rPr>
+          <w:rFonts w:ascii="Times New Roman" w:eastAsia="Times New Roman" w:hAnsi="Times New Roman" w:cs="Times New Roman"/>
+          <w:sz w:val="24"/>
+          <w:szCs w:val="24"/>
+        </w:rPr>
+        <w:t xml:space="preserve">Visual Studio </w:t>
       </w:r>
       <w:proofErr w:type="spellStart"/>
       <w:r>
@@ -5160,7 +5150,6 @@
           <w:rFonts w:ascii="Times New Roman" w:eastAsia="Times New Roman" w:hAnsi="Times New Roman" w:cs="Times New Roman"/>
           <w:sz w:val="24"/>
           <w:szCs w:val="24"/>
-          <w:lang w:val="es-ES"/>
         </w:rPr>
         <w:t>Code</w:t>
       </w:r>
@@ -5170,9 +5159,8 @@
           <w:rFonts w:ascii="Times New Roman" w:eastAsia="Times New Roman" w:hAnsi="Times New Roman" w:cs="Times New Roman"/>
           <w:sz w:val="24"/>
           <w:szCs w:val="24"/>
-          <w:lang w:val="es-ES"/>
-        </w:rPr>
-        <w:t xml:space="preserve"> para el desarrollo y depuración del código.</w:t>
+        </w:rPr>
+        <w:t xml:space="preserve"> o cualquier otro IDE compatible con Python para el desarrollo y depuración del código.</w:t>
       </w:r>
     </w:p>
     <w:p>
@@ -5244,7 +5232,16 @@
           <w:szCs w:val="24"/>
           <w:lang w:val="es-ES"/>
         </w:rPr>
-        <w:t>: Implementación de HTTPS y medidas de seguridad adicionales como autenticación y autorización basadas en JWT (JSON Web Tokens).</w:t>
+        <w:t>: Implementación de HTTPS y medidas de seguridad adicionales como autenticación</w:t>
+      </w:r>
+      <w:r>
+        <w:rPr>
+          <w:rFonts w:ascii="Times New Roman" w:eastAsia="Times New Roman" w:hAnsi="Times New Roman" w:cs="Times New Roman"/>
+          <w:sz w:val="24"/>
+          <w:szCs w:val="24"/>
+          <w:lang w:val="es-ES"/>
+        </w:rPr>
+        <w:t>.</w:t>
       </w:r>
     </w:p>
     <w:p>
@@ -5345,9 +5342,66 @@
     </w:p>
     <w:p>
       <w:pPr>
+        <w:pStyle w:val="Prrafodelista"/>
         <w:numPr>
-          <w:ilvl w:val="1"/>
-          <w:numId w:val="25"/>
+          <w:ilvl w:val="0"/>
+          <w:numId w:val="67"/>
+        </w:numPr>
+        <w:spacing w:after="0" w:line="240" w:lineRule="auto"/>
+        <w:rPr>
+          <w:rFonts w:ascii="Times New Roman" w:eastAsia="Times New Roman" w:hAnsi="Times New Roman" w:cs="Times New Roman"/>
+          <w:sz w:val="24"/>
+          <w:szCs w:val="24"/>
+          <w:lang w:val="es-ES"/>
+        </w:rPr>
+      </w:pPr>
+      <w:proofErr w:type="spellStart"/>
+      <w:r>
+        <w:rPr>
+          <w:rFonts w:ascii="Times New Roman" w:eastAsia="Times New Roman" w:hAnsi="Times New Roman" w:cs="Times New Roman"/>
+          <w:sz w:val="24"/>
+          <w:szCs w:val="24"/>
+          <w:lang w:val="es-ES"/>
+        </w:rPr>
+        <w:t>SignalR</w:t>
+      </w:r>
+      <w:proofErr w:type="spellEnd"/>
+      <w:r>
+        <w:rPr>
+          <w:rFonts w:ascii="Times New Roman" w:eastAsia="Times New Roman" w:hAnsi="Times New Roman" w:cs="Times New Roman"/>
+          <w:sz w:val="24"/>
+          <w:szCs w:val="24"/>
+          <w:lang w:val="es-ES"/>
+        </w:rPr>
+        <w:t xml:space="preserve"> para la comunicación en tiempo real (si se necesita en </w:t>
+      </w:r>
+      <w:proofErr w:type="spellStart"/>
+      <w:r>
+        <w:rPr>
+          <w:rFonts w:ascii="Times New Roman" w:eastAsia="Times New Roman" w:hAnsi="Times New Roman" w:cs="Times New Roman"/>
+          <w:sz w:val="24"/>
+          <w:szCs w:val="24"/>
+          <w:lang w:val="es-ES"/>
+        </w:rPr>
+        <w:t>Flask</w:t>
+      </w:r>
+      <w:proofErr w:type="spellEnd"/>
+      <w:r>
+        <w:rPr>
+          <w:rFonts w:ascii="Times New Roman" w:eastAsia="Times New Roman" w:hAnsi="Times New Roman" w:cs="Times New Roman"/>
+          <w:sz w:val="24"/>
+          <w:szCs w:val="24"/>
+          <w:lang w:val="es-ES"/>
+        </w:rPr>
+        <w:t>).</w:t>
+      </w:r>
+    </w:p>
+    <w:p>
+      <w:pPr>
+        <w:pStyle w:val="Prrafodelista"/>
+        <w:numPr>
+          <w:ilvl w:val="0"/>
+          <w:numId w:val="67"/>
         </w:numPr>
         <w:spacing w:before="100" w:beforeAutospacing="1" w:after="100" w:afterAutospacing="1" w:line="240" w:lineRule="auto"/>
         <w:jc w:val="both"/>
@@ -5358,6 +5412,15 @@
           <w:lang w:val="es-ES"/>
         </w:rPr>
       </w:pPr>
+      <w:r>
+        <w:rPr>
+          <w:rFonts w:ascii="Times New Roman" w:eastAsia="Times New Roman" w:hAnsi="Times New Roman" w:cs="Times New Roman"/>
+          <w:sz w:val="24"/>
+          <w:szCs w:val="24"/>
+          <w:lang w:val="es-ES"/>
+        </w:rPr>
+        <w:t xml:space="preserve">Herramientas de pruebas unitarias y de integración, como </w:t>
+      </w:r>
       <w:proofErr w:type="spellStart"/>
       <w:r>
         <w:rPr>
@@ -5366,88 +5429,7 @@
           <w:szCs w:val="24"/>
           <w:lang w:val="es-ES"/>
         </w:rPr>
-        <w:t>Entity</w:t>
-      </w:r>
-      <w:proofErr w:type="spellEnd"/>
-      <w:r>
-        <w:rPr>
-          <w:rFonts w:ascii="Times New Roman" w:eastAsia="Times New Roman" w:hAnsi="Times New Roman" w:cs="Times New Roman"/>
-          <w:sz w:val="24"/>
-          <w:szCs w:val="24"/>
-          <w:lang w:val="es-ES"/>
-        </w:rPr>
-        <w:t xml:space="preserve"> Framework Core para el acceso a datos.</w:t>
-      </w:r>
-    </w:p>
-    <w:p>
-      <w:pPr>
-        <w:numPr>
-          <w:ilvl w:val="1"/>
-          <w:numId w:val="25"/>
-        </w:numPr>
-        <w:spacing w:before="100" w:beforeAutospacing="1" w:after="100" w:afterAutospacing="1" w:line="240" w:lineRule="auto"/>
-        <w:jc w:val="both"/>
-        <w:rPr>
-          <w:rFonts w:ascii="Times New Roman" w:eastAsia="Times New Roman" w:hAnsi="Times New Roman" w:cs="Times New Roman"/>
-          <w:sz w:val="24"/>
-          <w:szCs w:val="24"/>
-          <w:lang w:val="es-ES"/>
-        </w:rPr>
-      </w:pPr>
-      <w:proofErr w:type="spellStart"/>
-      <w:r>
-        <w:rPr>
-          <w:rFonts w:ascii="Times New Roman" w:eastAsia="Times New Roman" w:hAnsi="Times New Roman" w:cs="Times New Roman"/>
-          <w:sz w:val="24"/>
-          <w:szCs w:val="24"/>
-          <w:lang w:val="es-ES"/>
-        </w:rPr>
-        <w:t>SignalR</w:t>
-      </w:r>
-      <w:proofErr w:type="spellEnd"/>
-      <w:r>
-        <w:rPr>
-          <w:rFonts w:ascii="Times New Roman" w:eastAsia="Times New Roman" w:hAnsi="Times New Roman" w:cs="Times New Roman"/>
-          <w:sz w:val="24"/>
-          <w:szCs w:val="24"/>
-          <w:lang w:val="es-ES"/>
-        </w:rPr>
-        <w:t xml:space="preserve"> para la comunicación en tiempo real.</w:t>
-      </w:r>
-    </w:p>
-    <w:p>
-      <w:pPr>
-        <w:numPr>
-          <w:ilvl w:val="1"/>
-          <w:numId w:val="25"/>
-        </w:numPr>
-        <w:spacing w:before="100" w:beforeAutospacing="1" w:after="100" w:afterAutospacing="1" w:line="240" w:lineRule="auto"/>
-        <w:jc w:val="both"/>
-        <w:rPr>
-          <w:rFonts w:ascii="Times New Roman" w:eastAsia="Times New Roman" w:hAnsi="Times New Roman" w:cs="Times New Roman"/>
-          <w:sz w:val="24"/>
-          <w:szCs w:val="24"/>
-          <w:lang w:val="es-ES"/>
-        </w:rPr>
-      </w:pPr>
-      <w:r>
-        <w:rPr>
-          <w:rFonts w:ascii="Times New Roman" w:eastAsia="Times New Roman" w:hAnsi="Times New Roman" w:cs="Times New Roman"/>
-          <w:sz w:val="24"/>
-          <w:szCs w:val="24"/>
-          <w:lang w:val="es-ES"/>
-        </w:rPr>
-        <w:t xml:space="preserve">Herramientas de pruebas unitarias y de integración, como </w:t>
-      </w:r>
-      <w:proofErr w:type="spellStart"/>
-      <w:r>
-        <w:rPr>
-          <w:rFonts w:ascii="Times New Roman" w:eastAsia="Times New Roman" w:hAnsi="Times New Roman" w:cs="Times New Roman"/>
-          <w:sz w:val="24"/>
-          <w:szCs w:val="24"/>
-          <w:lang w:val="es-ES"/>
-        </w:rPr>
-        <w:t>xUnit</w:t>
+        <w:t>pytest</w:t>
       </w:r>
       <w:proofErr w:type="spellEnd"/>
       <w:r>
@@ -5490,7 +5472,7 @@
           <w:between w:val="nil"/>
         </w:pBdr>
         <w:spacing w:after="0" w:line="360" w:lineRule="auto"/>
-        <w:ind w:left="576"/>
+        <w:ind w:left="720"/>
         <w:jc w:val="both"/>
         <w:rPr>
           <w:rFonts w:ascii="Times New Roman" w:eastAsia="Arial" w:hAnsi="Times New Roman" w:cs="Times New Roman"/>
@@ -6175,16 +6157,7 @@
           <w:szCs w:val="24"/>
           <w:lang w:val="es-ES"/>
         </w:rPr>
-        <w:t> Satisfacción</w:t>
-      </w:r>
-      <w:r>
-        <w:rPr>
-          <w:rFonts w:ascii="Times New Roman" w:eastAsia="Times New Roman" w:hAnsi="Times New Roman" w:cs="Times New Roman"/>
-          <w:sz w:val="24"/>
-          <w:szCs w:val="24"/>
-          <w:lang w:val="es-ES"/>
-        </w:rPr>
-        <w:t xml:space="preserve"> del Usuario: Usuarios contentos con una herramienta eficiente y fácil de usar para el cambio de divisas.</w:t>
+        <w:t> Satisfacción del Usuario: Usuarios contentos con una herramienta eficiente y fácil de usar para el cambio de divisas.</w:t>
       </w:r>
     </w:p>
     <w:p>
@@ -6206,16 +6179,7 @@
           <w:szCs w:val="24"/>
           <w:lang w:val="es-ES"/>
         </w:rPr>
-        <w:t> Incremento</w:t>
-      </w:r>
-      <w:r>
-        <w:rPr>
-          <w:rFonts w:ascii="Times New Roman" w:eastAsia="Times New Roman" w:hAnsi="Times New Roman" w:cs="Times New Roman"/>
-          <w:sz w:val="24"/>
-          <w:szCs w:val="24"/>
-          <w:lang w:val="es-ES"/>
-        </w:rPr>
-        <w:t xml:space="preserve"> en las Transacciones: Aumento en el uso de la plataforma para realizar cambios de divisas.</w:t>
+        <w:t> Incremento en las Transacciones: Aumento en el uso de la plataforma para realizar cambios de divisas.</w:t>
       </w:r>
     </w:p>
     <w:p>
@@ -6237,16 +6201,7 @@
           <w:szCs w:val="24"/>
           <w:lang w:val="es-ES"/>
         </w:rPr>
-        <w:t> Mejor</w:t>
-      </w:r>
-      <w:r>
-        <w:rPr>
-          <w:rFonts w:ascii="Times New Roman" w:eastAsia="Times New Roman" w:hAnsi="Times New Roman" w:cs="Times New Roman"/>
-          <w:sz w:val="24"/>
-          <w:szCs w:val="24"/>
-          <w:lang w:val="es-ES"/>
-        </w:rPr>
-        <w:t xml:space="preserve"> Análisis del Tráfico: Usuarios capaces de analizar detalladamente el tráfico y uso de sus transacciones.</w:t>
+        <w:t> Mejor Análisis del Tráfico: Usuarios capaces de analizar detalladamente el tráfico y uso de sus transacciones.</w:t>
       </w:r>
     </w:p>
     <w:p>
@@ -6274,16 +6229,7 @@
           <w:szCs w:val="24"/>
           <w:lang w:val="es-ES"/>
         </w:rPr>
-        <w:t> Diversificación</w:t>
-      </w:r>
-      <w:r>
-        <w:rPr>
-          <w:rFonts w:ascii="Times New Roman" w:eastAsia="Times New Roman" w:hAnsi="Times New Roman" w:cs="Times New Roman"/>
-          <w:sz w:val="24"/>
-          <w:szCs w:val="24"/>
-          <w:lang w:val="es-ES"/>
-        </w:rPr>
-        <w:t xml:space="preserve"> de Servicios: Adopción de los diferentes niveles de suscripción según las necesidades específicas de los usuarios.</w:t>
+        <w:t> Diversificación de Servicios: Adopción de los diferentes niveles de suscripción según las necesidades específicas de los usuarios.</w:t>
       </w:r>
     </w:p>
     <w:p>
@@ -10511,742 +10457,1014 @@
       <w:r>
         <w:rPr>
           <w:rFonts w:ascii="Arial" w:eastAsia="Arial" w:hAnsi="Arial" w:cs="Arial"/>
-          <w:noProof/>
           <w:color w:val="000000"/>
         </w:rPr>
-        <mc:AlternateContent>
-          <mc:Choice Requires="wps">
-            <w:drawing>
-              <wp:anchor distT="0" distB="0" distL="114300" distR="114300" simplePos="0" relativeHeight="251660288" behindDoc="0" locked="0" layoutInCell="1" allowOverlap="1" wp14:anchorId="7EB00CF0" wp14:editId="31FE20D8">
-                <wp:simplePos x="0" y="0"/>
-                <wp:positionH relativeFrom="column">
-                  <wp:posOffset>-151105</wp:posOffset>
-                </wp:positionH>
-                <wp:positionV relativeFrom="paragraph">
-                  <wp:posOffset>171475</wp:posOffset>
-                </wp:positionV>
-                <wp:extent cx="6210300" cy="3145536"/>
-                <wp:effectExtent l="0" t="0" r="19050" b="17145"/>
-                <wp:wrapNone/>
-                <wp:docPr id="1449069900" name="Rectángulo 2"/>
-                <wp:cNvGraphicFramePr/>
-                <a:graphic xmlns:a="http://schemas.openxmlformats.org/drawingml/2006/main">
-                  <a:graphicData uri="http://schemas.microsoft.com/office/word/2010/wordprocessingShape">
-                    <wps:wsp>
-                      <wps:cNvSpPr/>
-                      <wps:spPr>
-                        <a:xfrm>
-                          <a:off x="0" y="0"/>
-                          <a:ext cx="6210300" cy="3145536"/>
-                        </a:xfrm>
-                        <a:prstGeom prst="rect">
-                          <a:avLst/>
-                        </a:prstGeom>
-                        <a:ln>
-                          <a:solidFill>
-                            <a:schemeClr val="bg1"/>
-                          </a:solidFill>
-                        </a:ln>
-                      </wps:spPr>
-                      <wps:style>
-                        <a:lnRef idx="2">
-                          <a:schemeClr val="accent6"/>
-                        </a:lnRef>
-                        <a:fillRef idx="1">
-                          <a:schemeClr val="lt1"/>
-                        </a:fillRef>
-                        <a:effectRef idx="0">
-                          <a:schemeClr val="accent6"/>
-                        </a:effectRef>
-                        <a:fontRef idx="minor">
-                          <a:schemeClr val="dk1"/>
-                        </a:fontRef>
-                      </wps:style>
-                      <wps:txbx>
-                        <w:txbxContent>
-                          <w:p>
-                            <w:pPr>
-                              <w:pStyle w:val="Prrafodelista"/>
-                              <w:numPr>
-                                <w:ilvl w:val="0"/>
-                                <w:numId w:val="49"/>
-                              </w:numPr>
-                              <w:rPr>
-                                <w:lang w:val="es-ES"/>
-                              </w:rPr>
-                            </w:pPr>
-                            <w:r>
-                              <w:rPr>
-                                <w:b/>
-                                <w:bCs/>
-                                <w:lang w:val="es-ES"/>
-                              </w:rPr>
-                              <w:t>Recursos Humanos</w:t>
-                            </w:r>
-                          </w:p>
-                          <w:p>
-                            <w:pPr>
-                              <w:numPr>
-                                <w:ilvl w:val="1"/>
-                                <w:numId w:val="49"/>
-                              </w:numPr>
-                              <w:rPr>
-                                <w:lang w:val="es-ES"/>
-                              </w:rPr>
-                            </w:pPr>
-                            <w:r>
-                              <w:rPr>
-                                <w:lang w:val="es-ES"/>
-                              </w:rPr>
-                              <w:t xml:space="preserve">Desarrolladores: </w:t>
-                            </w:r>
-                            <w:r>
-                              <w:rPr>
-                                <w:lang w:val="es-ES"/>
-                              </w:rPr>
-                              <w:t>S/.1500</w:t>
-                            </w:r>
-                            <w:r>
-                              <w:rPr>
-                                <w:lang w:val="es-ES"/>
-                              </w:rPr>
-                              <w:t xml:space="preserve"> mensuales por desarrollador.</w:t>
-                            </w:r>
-                          </w:p>
-                          <w:p>
-                            <w:pPr>
-                              <w:pStyle w:val="Prrafodelista"/>
-                              <w:numPr>
-                                <w:ilvl w:val="0"/>
-                                <w:numId w:val="49"/>
-                              </w:numPr>
-                              <w:rPr>
-                                <w:lang w:val="es-ES"/>
-                              </w:rPr>
-                            </w:pPr>
-                            <w:r>
-                              <w:rPr>
-                                <w:b/>
-                                <w:bCs/>
-                                <w:lang w:val="es-ES"/>
-                              </w:rPr>
-                              <w:t>Infraestructura</w:t>
-                            </w:r>
-                          </w:p>
-                          <w:p>
-                            <w:pPr>
-                              <w:pStyle w:val="Prrafodelista"/>
-                              <w:numPr>
-                                <w:ilvl w:val="1"/>
-                                <w:numId w:val="49"/>
-                              </w:numPr>
-                              <w:rPr>
-                                <w:lang w:val="es-ES"/>
-                              </w:rPr>
-                            </w:pPr>
-                            <w:r>
-                              <w:rPr>
-                                <w:lang w:val="es-ES"/>
-                              </w:rPr>
-                              <w:t>Servidores, bases de datos y herramientas de desarrollo:</w:t>
-                            </w:r>
-                            <w:r>
-                              <w:rPr>
-                                <w:lang w:val="es-ES"/>
-                              </w:rPr>
-                              <w:t xml:space="preserve"> </w:t>
-                            </w:r>
-                            <w:r>
-                              <w:rPr>
-                                <w:lang w:val="es-ES"/>
-                              </w:rPr>
-                              <w:t>S/.</w:t>
-                            </w:r>
-                            <w:r>
-                              <w:rPr>
-                                <w:lang w:val="es-ES"/>
-                              </w:rPr>
-                              <w:t>400</w:t>
-                            </w:r>
-                            <w:r>
-                              <w:rPr>
-                                <w:lang w:val="es-ES"/>
-                              </w:rPr>
-                              <w:t xml:space="preserve"> mensuales en total.</w:t>
-                            </w:r>
-                          </w:p>
-                          <w:p>
-                            <w:pPr>
-                              <w:pStyle w:val="Prrafodelista"/>
-                              <w:numPr>
-                                <w:ilvl w:val="0"/>
-                                <w:numId w:val="50"/>
-                              </w:numPr>
-                              <w:rPr>
-                                <w:lang w:val="es-ES"/>
-                              </w:rPr>
-                            </w:pPr>
-                            <w:r>
-                              <w:rPr>
-                                <w:b/>
-                                <w:bCs/>
-                                <w:lang w:val="es-ES"/>
-                              </w:rPr>
-                              <w:t>Marketing y Publicidad</w:t>
-                            </w:r>
-                          </w:p>
-                          <w:p>
-                            <w:pPr>
-                              <w:pStyle w:val="Prrafodelista"/>
-                              <w:numPr>
-                                <w:ilvl w:val="0"/>
-                                <w:numId w:val="52"/>
-                              </w:numPr>
-                              <w:rPr>
-                                <w:lang w:val="es-ES"/>
-                              </w:rPr>
-                            </w:pPr>
-                            <w:r>
-                              <w:rPr>
-                                <w:lang w:val="es-ES"/>
-                              </w:rPr>
-                              <w:t xml:space="preserve">Promoción de la aplicación: </w:t>
-                            </w:r>
-                            <w:r>
-                              <w:rPr>
-                                <w:lang w:val="es-ES"/>
-                              </w:rPr>
-                              <w:t>S/.</w:t>
-                            </w:r>
-                            <w:r>
-                              <w:rPr>
-                                <w:lang w:val="es-ES"/>
-                              </w:rPr>
-                              <w:t>1200</w:t>
-                            </w:r>
-                            <w:r>
-                              <w:rPr>
-                                <w:lang w:val="es-ES"/>
-                              </w:rPr>
-                              <w:t xml:space="preserve"> en total para campañas de marketing y publicidad.</w:t>
-                            </w:r>
-                          </w:p>
-                          <w:p>
-                            <w:pPr>
-                              <w:rPr>
-                                <w:lang w:val="es-ES"/>
-                              </w:rPr>
-                            </w:pPr>
-                          </w:p>
-                        </w:txbxContent>
-                      </wps:txbx>
-                      <wps:bodyPr rot="0" spcFirstLastPara="0" vertOverflow="overflow" horzOverflow="overflow" vert="horz" wrap="square" lIns="91440" tIns="45720" rIns="91440" bIns="45720" numCol="1" spcCol="0" rtlCol="0" fromWordArt="0" anchor="ctr" anchorCtr="0" forceAA="0" compatLnSpc="1">
-                        <a:prstTxWarp prst="textNoShape">
-                          <a:avLst/>
-                        </a:prstTxWarp>
-                        <a:noAutofit/>
-                      </wps:bodyPr>
-                    </wps:wsp>
-                  </a:graphicData>
-                </a:graphic>
-                <wp14:sizeRelV relativeFrom="margin">
-                  <wp14:pctHeight>0</wp14:pctHeight>
-                </wp14:sizeRelV>
-              </wp:anchor>
-            </w:drawing>
-          </mc:Choice>
-          <mc:Fallback>
-            <w:pict>
-              <v:rect w14:anchorId="7EB00CF0" id="Rectángulo 2" o:spid="_x0000_s1027" style="position:absolute;left:0;text-align:left;margin-left:-11.9pt;margin-top:13.5pt;width:489pt;height:247.7pt;z-index:251660288;visibility:visible;mso-wrap-style:square;mso-height-percent:0;mso-wrap-distance-left:9pt;mso-wrap-distance-top:0;mso-wrap-distance-right:9pt;mso-wrap-distance-bottom:0;mso-position-horizontal:absolute;mso-position-horizontal-relative:text;mso-position-vertical:absolute;mso-position-vertical-relative:text;mso-height-percent:0;mso-height-relative:margin;v-text-anchor:middle" o:gfxdata="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" fillcolor="white [3201]" strokecolor="white [3212]" strokeweight="1pt">
-                <v:textbox>
-                  <w:txbxContent>
-                    <w:p>
-                      <w:pPr>
-                        <w:pStyle w:val="Prrafodelista"/>
-                        <w:numPr>
-                          <w:ilvl w:val="0"/>
-                          <w:numId w:val="49"/>
-                        </w:numPr>
-                        <w:rPr>
-                          <w:lang w:val="es-ES"/>
-                        </w:rPr>
-                      </w:pPr>
-                      <w:r>
-                        <w:rPr>
-                          <w:b/>
-                          <w:bCs/>
-                          <w:lang w:val="es-ES"/>
-                        </w:rPr>
-                        <w:t>Recursos Humanos</w:t>
-                      </w:r>
-                    </w:p>
-                    <w:p>
-                      <w:pPr>
-                        <w:numPr>
-                          <w:ilvl w:val="1"/>
-                          <w:numId w:val="49"/>
-                        </w:numPr>
-                        <w:rPr>
-                          <w:lang w:val="es-ES"/>
-                        </w:rPr>
-                      </w:pPr>
-                      <w:r>
-                        <w:rPr>
-                          <w:lang w:val="es-ES"/>
-                        </w:rPr>
-                        <w:t xml:space="preserve">Desarrolladores: </w:t>
-                      </w:r>
-                      <w:r>
-                        <w:rPr>
-                          <w:lang w:val="es-ES"/>
-                        </w:rPr>
-                        <w:t>S/.1500</w:t>
-                      </w:r>
-                      <w:r>
-                        <w:rPr>
-                          <w:lang w:val="es-ES"/>
-                        </w:rPr>
-                        <w:t xml:space="preserve"> mensuales por desarrollador.</w:t>
-                      </w:r>
-                    </w:p>
-                    <w:p>
-                      <w:pPr>
-                        <w:pStyle w:val="Prrafodelista"/>
-                        <w:numPr>
-                          <w:ilvl w:val="0"/>
-                          <w:numId w:val="49"/>
-                        </w:numPr>
-                        <w:rPr>
-                          <w:lang w:val="es-ES"/>
-                        </w:rPr>
-                      </w:pPr>
-                      <w:r>
-                        <w:rPr>
-                          <w:b/>
-                          <w:bCs/>
-                          <w:lang w:val="es-ES"/>
-                        </w:rPr>
-                        <w:t>Infraestructura</w:t>
-                      </w:r>
-                    </w:p>
-                    <w:p>
-                      <w:pPr>
-                        <w:pStyle w:val="Prrafodelista"/>
-                        <w:numPr>
-                          <w:ilvl w:val="1"/>
-                          <w:numId w:val="49"/>
-                        </w:numPr>
-                        <w:rPr>
-                          <w:lang w:val="es-ES"/>
-                        </w:rPr>
-                      </w:pPr>
-                      <w:r>
-                        <w:rPr>
-                          <w:lang w:val="es-ES"/>
-                        </w:rPr>
-                        <w:t>Servidores, bases de datos y herramientas de desarrollo:</w:t>
-                      </w:r>
-                      <w:r>
-                        <w:rPr>
-                          <w:lang w:val="es-ES"/>
-                        </w:rPr>
-                        <w:t xml:space="preserve"> </w:t>
-                      </w:r>
-                      <w:r>
-                        <w:rPr>
-                          <w:lang w:val="es-ES"/>
-                        </w:rPr>
-                        <w:t>S/.</w:t>
-                      </w:r>
-                      <w:r>
-                        <w:rPr>
-                          <w:lang w:val="es-ES"/>
-                        </w:rPr>
-                        <w:t>400</w:t>
-                      </w:r>
-                      <w:r>
-                        <w:rPr>
-                          <w:lang w:val="es-ES"/>
-                        </w:rPr>
-                        <w:t xml:space="preserve"> mensuales en total.</w:t>
-                      </w:r>
-                    </w:p>
-                    <w:p>
-                      <w:pPr>
-                        <w:pStyle w:val="Prrafodelista"/>
-                        <w:numPr>
-                          <w:ilvl w:val="0"/>
-                          <w:numId w:val="50"/>
-                        </w:numPr>
-                        <w:rPr>
-                          <w:lang w:val="es-ES"/>
-                        </w:rPr>
-                      </w:pPr>
-                      <w:r>
-                        <w:rPr>
-                          <w:b/>
-                          <w:bCs/>
-                          <w:lang w:val="es-ES"/>
-                        </w:rPr>
-                        <w:t>Marketing y Publicidad</w:t>
-                      </w:r>
-                    </w:p>
-                    <w:p>
-                      <w:pPr>
-                        <w:pStyle w:val="Prrafodelista"/>
-                        <w:numPr>
-                          <w:ilvl w:val="0"/>
-                          <w:numId w:val="52"/>
-                        </w:numPr>
-                        <w:rPr>
-                          <w:lang w:val="es-ES"/>
-                        </w:rPr>
-                      </w:pPr>
-                      <w:r>
-                        <w:rPr>
-                          <w:lang w:val="es-ES"/>
-                        </w:rPr>
-                        <w:t xml:space="preserve">Promoción de la aplicación: </w:t>
-                      </w:r>
-                      <w:r>
-                        <w:rPr>
-                          <w:lang w:val="es-ES"/>
-                        </w:rPr>
-                        <w:t>S/.</w:t>
-                      </w:r>
-                      <w:r>
-                        <w:rPr>
-                          <w:lang w:val="es-ES"/>
-                        </w:rPr>
-                        <w:t>1200</w:t>
-                      </w:r>
-                      <w:r>
-                        <w:rPr>
-                          <w:lang w:val="es-ES"/>
-                        </w:rPr>
-                        <w:t xml:space="preserve"> en total para campañas de marketing y publicidad.</w:t>
-                      </w:r>
-                    </w:p>
-                    <w:p>
-                      <w:pPr>
-                        <w:rPr>
-                          <w:lang w:val="es-ES"/>
-                        </w:rPr>
-                      </w:pPr>
-                    </w:p>
-                  </w:txbxContent>
-                </v:textbox>
-              </v:rect>
-            </w:pict>
-          </mc:Fallback>
-        </mc:AlternateContent>
-      </w:r>
-      <w:r>
-        <w:rPr>
-          <w:rFonts w:ascii="Arial" w:eastAsia="Arial" w:hAnsi="Arial" w:cs="Arial"/>
-          <w:color w:val="000000"/>
-        </w:rPr>
         <w:t xml:space="preserve">Presupuesto </w:t>
       </w:r>
     </w:p>
-    <w:sdt>
-      <w:sdtPr>
-        <w:tag w:val="goog_rdk_1"/>
-        <w:id w:val="-365139137"/>
-        <w:lock w:val="contentLocked"/>
-      </w:sdtPr>
-      <w:sdtContent>
-        <w:tbl>
-          <w:tblPr>
-            <w:tblStyle w:val="a2"/>
-            <w:tblW w:w="8910" w:type="dxa"/>
-            <w:tblInd w:w="0" w:type="dxa"/>
-            <w:tblBorders>
+    <w:tbl>
+      <w:tblPr>
+        <w:tblW w:w="8640" w:type="dxa"/>
+        <w:tblCellMar>
+          <w:left w:w="70" w:type="dxa"/>
+          <w:right w:w="70" w:type="dxa"/>
+        </w:tblCellMar>
+        <w:tblLook w:val="04A0" w:firstRow="1" w:lastRow="0" w:firstColumn="1" w:lastColumn="0" w:noHBand="0" w:noVBand="1"/>
+      </w:tblPr>
+      <w:tblGrid>
+        <w:gridCol w:w="2520"/>
+        <w:gridCol w:w="3480"/>
+        <w:gridCol w:w="2640"/>
+      </w:tblGrid>
+      <w:tr>
+        <w:trPr>
+          <w:trHeight w:val="300"/>
+        </w:trPr>
+        <w:tc>
+          <w:tcPr>
+            <w:tcW w:w="2520" w:type="dxa"/>
+            <w:tcBorders>
+              <w:top w:val="single" w:sz="4" w:space="0" w:color="auto"/>
+              <w:left w:val="single" w:sz="4" w:space="0" w:color="auto"/>
+              <w:bottom w:val="single" w:sz="4" w:space="0" w:color="auto"/>
+              <w:right w:val="single" w:sz="4" w:space="0" w:color="auto"/>
+            </w:tcBorders>
+            <w:shd w:val="clear" w:color="000000" w:fill="E8E8E8"/>
+            <w:vAlign w:val="center"/>
+            <w:hideMark/>
+          </w:tcPr>
+          <w:p>
+            <w:pPr>
+              <w:spacing w:after="0" w:line="240" w:lineRule="auto"/>
+              <w:jc w:val="center"/>
+              <w:rPr>
+                <w:rFonts w:ascii="Aptos Narrow" w:eastAsia="Times New Roman" w:hAnsi="Aptos Narrow" w:cs="Times New Roman"/>
+                <w:b/>
+                <w:bCs/>
+                <w:color w:val="000000"/>
+                <w:lang w:val="es-ES"/>
+              </w:rPr>
+            </w:pPr>
+            <w:r>
+              <w:rPr>
+                <w:rFonts w:ascii="Aptos Narrow" w:eastAsia="Times New Roman" w:hAnsi="Aptos Narrow" w:cs="Times New Roman"/>
+                <w:b/>
+                <w:bCs/>
+                <w:color w:val="000000"/>
+                <w:lang w:val="es-ES"/>
+              </w:rPr>
+              <w:t>Categoría</w:t>
+            </w:r>
+          </w:p>
+        </w:tc>
+        <w:tc>
+          <w:tcPr>
+            <w:tcW w:w="3480" w:type="dxa"/>
+            <w:tcBorders>
+              <w:top w:val="single" w:sz="4" w:space="0" w:color="auto"/>
+              <w:left w:val="nil"/>
+              <w:bottom w:val="single" w:sz="4" w:space="0" w:color="auto"/>
+              <w:right w:val="single" w:sz="4" w:space="0" w:color="auto"/>
+            </w:tcBorders>
+            <w:shd w:val="clear" w:color="000000" w:fill="E8E8E8"/>
+            <w:vAlign w:val="center"/>
+            <w:hideMark/>
+          </w:tcPr>
+          <w:p>
+            <w:pPr>
+              <w:spacing w:after="0" w:line="240" w:lineRule="auto"/>
+              <w:jc w:val="center"/>
+              <w:rPr>
+                <w:rFonts w:ascii="Aptos Narrow" w:eastAsia="Times New Roman" w:hAnsi="Aptos Narrow" w:cs="Times New Roman"/>
+                <w:b/>
+                <w:bCs/>
+                <w:color w:val="000000"/>
+                <w:lang w:val="es-ES"/>
+              </w:rPr>
+            </w:pPr>
+            <w:r>
+              <w:rPr>
+                <w:rFonts w:ascii="Aptos Narrow" w:eastAsia="Times New Roman" w:hAnsi="Aptos Narrow" w:cs="Times New Roman"/>
+                <w:b/>
+                <w:bCs/>
+                <w:color w:val="000000"/>
+                <w:lang w:val="es-ES"/>
+              </w:rPr>
+              <w:t>Detalle</w:t>
+            </w:r>
+          </w:p>
+        </w:tc>
+        <w:tc>
+          <w:tcPr>
+            <w:tcW w:w="2640" w:type="dxa"/>
+            <w:tcBorders>
+              <w:top w:val="single" w:sz="4" w:space="0" w:color="auto"/>
+              <w:left w:val="nil"/>
+              <w:bottom w:val="single" w:sz="4" w:space="0" w:color="auto"/>
+              <w:right w:val="single" w:sz="4" w:space="0" w:color="auto"/>
+            </w:tcBorders>
+            <w:shd w:val="clear" w:color="000000" w:fill="E8E8E8"/>
+            <w:vAlign w:val="center"/>
+            <w:hideMark/>
+          </w:tcPr>
+          <w:p>
+            <w:pPr>
+              <w:spacing w:after="0" w:line="240" w:lineRule="auto"/>
+              <w:jc w:val="center"/>
+              <w:rPr>
+                <w:rFonts w:ascii="Aptos Narrow" w:eastAsia="Times New Roman" w:hAnsi="Aptos Narrow" w:cs="Times New Roman"/>
+                <w:b/>
+                <w:bCs/>
+                <w:color w:val="000000"/>
+                <w:lang w:val="es-ES"/>
+              </w:rPr>
+            </w:pPr>
+            <w:r>
+              <w:rPr>
+                <w:rFonts w:ascii="Aptos Narrow" w:eastAsia="Times New Roman" w:hAnsi="Aptos Narrow" w:cs="Times New Roman"/>
+                <w:b/>
+                <w:bCs/>
+                <w:color w:val="000000"/>
+                <w:lang w:val="es-ES"/>
+              </w:rPr>
+              <w:t>Costo</w:t>
+            </w:r>
+          </w:p>
+        </w:tc>
+      </w:tr>
+      <w:tr>
+        <w:trPr>
+          <w:trHeight w:val="600"/>
+        </w:trPr>
+        <w:tc>
+          <w:tcPr>
+            <w:tcW w:w="2520" w:type="dxa"/>
+            <w:tcBorders>
+              <w:top w:val="nil"/>
+              <w:left w:val="single" w:sz="4" w:space="0" w:color="auto"/>
+              <w:bottom w:val="single" w:sz="4" w:space="0" w:color="auto"/>
+              <w:right w:val="single" w:sz="4" w:space="0" w:color="auto"/>
+            </w:tcBorders>
+            <w:shd w:val="clear" w:color="auto" w:fill="auto"/>
+            <w:vAlign w:val="center"/>
+            <w:hideMark/>
+          </w:tcPr>
+          <w:p>
+            <w:pPr>
+              <w:spacing w:after="0" w:line="240" w:lineRule="auto"/>
+              <w:rPr>
+                <w:rFonts w:ascii="Aptos Narrow" w:eastAsia="Times New Roman" w:hAnsi="Aptos Narrow" w:cs="Times New Roman"/>
+                <w:b/>
+                <w:bCs/>
+                <w:color w:val="000000"/>
+                <w:lang w:val="es-ES"/>
+              </w:rPr>
+            </w:pPr>
+            <w:r>
+              <w:rPr>
+                <w:rFonts w:ascii="Aptos Narrow" w:eastAsia="Times New Roman" w:hAnsi="Aptos Narrow" w:cs="Times New Roman"/>
+                <w:b/>
+                <w:bCs/>
+                <w:color w:val="000000"/>
+                <w:lang w:val="es-ES"/>
+              </w:rPr>
+              <w:t>Desarrolladores</w:t>
+            </w:r>
+          </w:p>
+        </w:tc>
+        <w:tc>
+          <w:tcPr>
+            <w:tcW w:w="3480" w:type="dxa"/>
+            <w:tcBorders>
               <w:top w:val="nil"/>
               <w:left w:val="nil"/>
-              <w:bottom w:val="nil"/>
-              <w:right w:val="nil"/>
-              <w:insideH w:val="nil"/>
-              <w:insideV w:val="nil"/>
-            </w:tblBorders>
-            <w:tblLayout w:type="fixed"/>
-            <w:tblLook w:val="0600" w:firstRow="0" w:lastRow="0" w:firstColumn="0" w:lastColumn="0" w:noHBand="1" w:noVBand="1"/>
-          </w:tblPr>
-          <w:tblGrid>
-            <w:gridCol w:w="4380"/>
-            <w:gridCol w:w="4530"/>
-          </w:tblGrid>
-          <w:tr>
-            <w:trPr>
-              <w:trHeight w:val="510"/>
-            </w:trPr>
-            <w:tc>
-              <w:tcPr>
-                <w:tcW w:w="4380" w:type="dxa"/>
-                <w:tcBorders>
-                  <w:top w:val="single" w:sz="6" w:space="0" w:color="000000"/>
-                  <w:left w:val="single" w:sz="6" w:space="0" w:color="000000"/>
-                  <w:bottom w:val="single" w:sz="6" w:space="0" w:color="000000"/>
-                  <w:right w:val="single" w:sz="6" w:space="0" w:color="000000"/>
-                </w:tcBorders>
-                <w:tcMar>
-                  <w:top w:w="100" w:type="dxa"/>
-                  <w:left w:w="100" w:type="dxa"/>
-                  <w:bottom w:w="100" w:type="dxa"/>
-                  <w:right w:w="100" w:type="dxa"/>
-                </w:tcMar>
-              </w:tcPr>
-              <w:p>
-                <w:pPr>
-                  <w:spacing w:before="240" w:after="240" w:line="360" w:lineRule="auto"/>
-                  <w:rPr>
-                    <w:rFonts w:ascii="Arial" w:eastAsia="Arial" w:hAnsi="Arial" w:cs="Arial"/>
-                  </w:rPr>
-                </w:pPr>
-                <w:r>
-                  <w:rPr>
-                    <w:rFonts w:ascii="Arial" w:eastAsia="Arial" w:hAnsi="Arial" w:cs="Arial"/>
-                  </w:rPr>
-                  <w:t>Desarrolladores</w:t>
-                </w:r>
-              </w:p>
-            </w:tc>
-            <w:tc>
-              <w:tcPr>
-                <w:tcW w:w="4530" w:type="dxa"/>
-                <w:tcBorders>
-                  <w:top w:val="single" w:sz="6" w:space="0" w:color="000000"/>
-                  <w:left w:val="nil"/>
-                  <w:bottom w:val="single" w:sz="6" w:space="0" w:color="000000"/>
-                  <w:right w:val="single" w:sz="6" w:space="0" w:color="000000"/>
-                </w:tcBorders>
-                <w:tcMar>
-                  <w:top w:w="100" w:type="dxa"/>
-                  <w:left w:w="100" w:type="dxa"/>
-                  <w:bottom w:w="100" w:type="dxa"/>
-                  <w:right w:w="100" w:type="dxa"/>
-                </w:tcMar>
-              </w:tcPr>
-              <w:p>
-                <w:pPr>
-                  <w:spacing w:before="240" w:after="240" w:line="360" w:lineRule="auto"/>
-                  <w:rPr>
-                    <w:rFonts w:ascii="Arial" w:eastAsia="Arial" w:hAnsi="Arial" w:cs="Arial"/>
-                  </w:rPr>
-                </w:pPr>
-                <w:r>
-                  <w:rPr>
-                    <w:rFonts w:ascii="Arial" w:eastAsia="Arial" w:hAnsi="Arial" w:cs="Arial"/>
-                  </w:rPr>
-                  <w:t xml:space="preserve"> $1,800 mensuales.</w:t>
-                </w:r>
-              </w:p>
-            </w:tc>
-          </w:tr>
-          <w:tr>
-            <w:trPr>
-              <w:trHeight w:val="1114"/>
-            </w:trPr>
-            <w:tc>
-              <w:tcPr>
-                <w:tcW w:w="4380" w:type="dxa"/>
-                <w:tcBorders>
-                  <w:top w:val="nil"/>
-                  <w:left w:val="single" w:sz="6" w:space="0" w:color="000000"/>
-                  <w:bottom w:val="single" w:sz="6" w:space="0" w:color="000000"/>
-                  <w:right w:val="single" w:sz="6" w:space="0" w:color="000000"/>
-                </w:tcBorders>
-                <w:tcMar>
-                  <w:top w:w="100" w:type="dxa"/>
-                  <w:left w:w="100" w:type="dxa"/>
-                  <w:bottom w:w="100" w:type="dxa"/>
-                  <w:right w:w="100" w:type="dxa"/>
-                </w:tcMar>
-              </w:tcPr>
-              <w:p>
-                <w:pPr>
-                  <w:spacing w:before="240" w:after="240" w:line="360" w:lineRule="auto"/>
-                  <w:rPr>
-                    <w:rFonts w:ascii="Arial" w:eastAsia="Arial" w:hAnsi="Arial" w:cs="Arial"/>
-                  </w:rPr>
-                </w:pPr>
-                <w:r>
-                  <w:rPr>
-                    <w:rFonts w:ascii="Arial" w:eastAsia="Arial" w:hAnsi="Arial" w:cs="Arial"/>
-                  </w:rPr>
-                  <w:t>Analistas de Negocio</w:t>
-                </w:r>
-              </w:p>
-            </w:tc>
-            <w:tc>
-              <w:tcPr>
-                <w:tcW w:w="4530" w:type="dxa"/>
-                <w:tcBorders>
-                  <w:top w:val="nil"/>
-                  <w:left w:val="nil"/>
-                  <w:bottom w:val="single" w:sz="6" w:space="0" w:color="000000"/>
-                  <w:right w:val="single" w:sz="6" w:space="0" w:color="000000"/>
-                </w:tcBorders>
-                <w:tcMar>
-                  <w:top w:w="100" w:type="dxa"/>
-                  <w:left w:w="100" w:type="dxa"/>
-                  <w:bottom w:w="100" w:type="dxa"/>
-                  <w:right w:w="100" w:type="dxa"/>
-                </w:tcMar>
-              </w:tcPr>
-              <w:p>
-                <w:pPr>
-                  <w:spacing w:before="240" w:after="240" w:line="360" w:lineRule="auto"/>
-                  <w:rPr>
-                    <w:rFonts w:ascii="Arial" w:eastAsia="Arial" w:hAnsi="Arial" w:cs="Arial"/>
-                  </w:rPr>
-                </w:pPr>
-                <w:r>
-                  <w:rPr>
-                    <w:rFonts w:ascii="Arial" w:eastAsia="Arial" w:hAnsi="Arial" w:cs="Arial"/>
-                  </w:rPr>
-                  <w:t>$1,000 mensuales.</w:t>
-                </w:r>
-              </w:p>
-            </w:tc>
-          </w:tr>
-          <w:tr>
-            <w:trPr>
-              <w:trHeight w:val="870"/>
-            </w:trPr>
-            <w:tc>
-              <w:tcPr>
-                <w:tcW w:w="4380" w:type="dxa"/>
-                <w:tcBorders>
-                  <w:top w:val="nil"/>
-                  <w:left w:val="single" w:sz="6" w:space="0" w:color="000000"/>
-                  <w:bottom w:val="single" w:sz="6" w:space="0" w:color="000000"/>
-                  <w:right w:val="single" w:sz="6" w:space="0" w:color="000000"/>
-                </w:tcBorders>
-                <w:tcMar>
-                  <w:top w:w="100" w:type="dxa"/>
-                  <w:left w:w="100" w:type="dxa"/>
-                  <w:bottom w:w="100" w:type="dxa"/>
-                  <w:right w:w="100" w:type="dxa"/>
-                </w:tcMar>
-              </w:tcPr>
-              <w:p>
-                <w:pPr>
-                  <w:spacing w:before="240" w:after="240" w:line="360" w:lineRule="auto"/>
-                  <w:rPr>
-                    <w:rFonts w:ascii="Arial" w:eastAsia="Arial" w:hAnsi="Arial" w:cs="Arial"/>
-                  </w:rPr>
-                </w:pPr>
-                <w:r>
-                  <w:rPr>
-                    <w:rFonts w:ascii="Arial" w:eastAsia="Arial" w:hAnsi="Arial" w:cs="Arial"/>
-                  </w:rPr>
-                  <w:t>Infraestructura</w:t>
-                </w:r>
-              </w:p>
-            </w:tc>
-            <w:tc>
-              <w:tcPr>
-                <w:tcW w:w="4530" w:type="dxa"/>
-                <w:tcBorders>
-                  <w:top w:val="nil"/>
-                  <w:left w:val="nil"/>
-                  <w:bottom w:val="single" w:sz="6" w:space="0" w:color="000000"/>
-                  <w:right w:val="single" w:sz="6" w:space="0" w:color="000000"/>
-                </w:tcBorders>
-                <w:tcMar>
-                  <w:top w:w="100" w:type="dxa"/>
-                  <w:left w:w="100" w:type="dxa"/>
-                  <w:bottom w:w="100" w:type="dxa"/>
-                  <w:right w:w="100" w:type="dxa"/>
-                </w:tcMar>
-              </w:tcPr>
-              <w:p>
-                <w:pPr>
-                  <w:spacing w:before="240" w:after="240" w:line="360" w:lineRule="auto"/>
-                  <w:rPr>
-                    <w:rFonts w:ascii="Arial" w:eastAsia="Arial" w:hAnsi="Arial" w:cs="Arial"/>
-                  </w:rPr>
-                </w:pPr>
-                <w:r>
-                  <w:rPr>
-                    <w:rFonts w:ascii="Arial" w:eastAsia="Arial" w:hAnsi="Arial" w:cs="Arial"/>
-                  </w:rPr>
-                  <w:t>$1,000 mensuales.</w:t>
-                </w:r>
-              </w:p>
-            </w:tc>
-          </w:tr>
-          <w:tr>
-            <w:trPr>
-              <w:trHeight w:val="870"/>
-            </w:trPr>
-            <w:tc>
-              <w:tcPr>
-                <w:tcW w:w="4380" w:type="dxa"/>
-                <w:tcBorders>
-                  <w:top w:val="nil"/>
-                  <w:left w:val="single" w:sz="6" w:space="0" w:color="000000"/>
-                  <w:bottom w:val="single" w:sz="6" w:space="0" w:color="000000"/>
-                  <w:right w:val="single" w:sz="6" w:space="0" w:color="000000"/>
-                </w:tcBorders>
-                <w:tcMar>
-                  <w:top w:w="100" w:type="dxa"/>
-                  <w:left w:w="100" w:type="dxa"/>
-                  <w:bottom w:w="100" w:type="dxa"/>
-                  <w:right w:w="100" w:type="dxa"/>
-                </w:tcMar>
-              </w:tcPr>
-              <w:p>
-                <w:pPr>
-                  <w:spacing w:before="240" w:after="240" w:line="360" w:lineRule="auto"/>
-                  <w:rPr>
-                    <w:rFonts w:ascii="Arial" w:eastAsia="Arial" w:hAnsi="Arial" w:cs="Arial"/>
-                  </w:rPr>
-                </w:pPr>
-                <w:r>
-                  <w:rPr>
-                    <w:rFonts w:ascii="Arial" w:eastAsia="Arial" w:hAnsi="Arial" w:cs="Arial"/>
-                  </w:rPr>
-                  <w:t>Marketing</w:t>
-                </w:r>
-              </w:p>
-            </w:tc>
-            <w:tc>
-              <w:tcPr>
-                <w:tcW w:w="4530" w:type="dxa"/>
-                <w:tcBorders>
-                  <w:top w:val="nil"/>
-                  <w:left w:val="nil"/>
-                  <w:bottom w:val="single" w:sz="6" w:space="0" w:color="000000"/>
-                  <w:right w:val="single" w:sz="6" w:space="0" w:color="000000"/>
-                </w:tcBorders>
-                <w:tcMar>
-                  <w:top w:w="100" w:type="dxa"/>
-                  <w:left w:w="100" w:type="dxa"/>
-                  <w:bottom w:w="100" w:type="dxa"/>
-                  <w:right w:w="100" w:type="dxa"/>
-                </w:tcMar>
-              </w:tcPr>
-              <w:p>
-                <w:pPr>
-                  <w:spacing w:before="240" w:after="240" w:line="360" w:lineRule="auto"/>
-                  <w:rPr>
-                    <w:rFonts w:ascii="Arial" w:eastAsia="Arial" w:hAnsi="Arial" w:cs="Arial"/>
-                  </w:rPr>
-                </w:pPr>
-                <w:r>
-                  <w:rPr>
-                    <w:rFonts w:ascii="Arial" w:eastAsia="Arial" w:hAnsi="Arial" w:cs="Arial"/>
-                  </w:rPr>
-                  <w:t>$3,400 en total.</w:t>
-                </w:r>
-              </w:p>
-            </w:tc>
-          </w:tr>
-        </w:tbl>
-      </w:sdtContent>
-    </w:sdt>
+              <w:bottom w:val="single" w:sz="4" w:space="0" w:color="auto"/>
+              <w:right w:val="single" w:sz="4" w:space="0" w:color="auto"/>
+            </w:tcBorders>
+            <w:shd w:val="clear" w:color="auto" w:fill="auto"/>
+            <w:vAlign w:val="center"/>
+            <w:hideMark/>
+          </w:tcPr>
+          <w:p>
+            <w:pPr>
+              <w:spacing w:after="0" w:line="240" w:lineRule="auto"/>
+              <w:rPr>
+                <w:rFonts w:ascii="Aptos Narrow" w:eastAsia="Times New Roman" w:hAnsi="Aptos Narrow" w:cs="Times New Roman"/>
+                <w:color w:val="000000"/>
+                <w:lang w:val="es-ES"/>
+              </w:rPr>
+            </w:pPr>
+            <w:r>
+              <w:rPr>
+                <w:rFonts w:ascii="Aptos Narrow" w:eastAsia="Times New Roman" w:hAnsi="Aptos Narrow" w:cs="Times New Roman"/>
+                <w:color w:val="000000"/>
+                <w:lang w:val="es-ES"/>
+              </w:rPr>
+              <w:t> </w:t>
+            </w:r>
+          </w:p>
+        </w:tc>
+        <w:tc>
+          <w:tcPr>
+            <w:tcW w:w="2640" w:type="dxa"/>
+            <w:tcBorders>
+              <w:top w:val="nil"/>
+              <w:left w:val="nil"/>
+              <w:bottom w:val="single" w:sz="4" w:space="0" w:color="auto"/>
+              <w:right w:val="single" w:sz="4" w:space="0" w:color="auto"/>
+            </w:tcBorders>
+            <w:shd w:val="clear" w:color="auto" w:fill="auto"/>
+            <w:vAlign w:val="center"/>
+            <w:hideMark/>
+          </w:tcPr>
+          <w:p>
+            <w:pPr>
+              <w:spacing w:after="0" w:line="240" w:lineRule="auto"/>
+              <w:rPr>
+                <w:rFonts w:ascii="Aptos Narrow" w:eastAsia="Times New Roman" w:hAnsi="Aptos Narrow" w:cs="Times New Roman"/>
+                <w:color w:val="000000"/>
+                <w:lang w:val="es-ES"/>
+              </w:rPr>
+            </w:pPr>
+            <w:r>
+              <w:rPr>
+                <w:rFonts w:ascii="Aptos Narrow" w:eastAsia="Times New Roman" w:hAnsi="Aptos Narrow" w:cs="Times New Roman"/>
+                <w:color w:val="000000"/>
+                <w:lang w:val="es-ES"/>
+              </w:rPr>
+              <w:t>S/.</w:t>
+            </w:r>
+            <w:r>
+              <w:rPr>
+                <w:rFonts w:ascii="Aptos Narrow" w:eastAsia="Times New Roman" w:hAnsi="Aptos Narrow" w:cs="Times New Roman"/>
+                <w:color w:val="000000"/>
+                <w:lang w:val="es-ES"/>
+              </w:rPr>
+              <w:t>2400</w:t>
+            </w:r>
+            <w:r>
+              <w:rPr>
+                <w:rFonts w:ascii="Aptos Narrow" w:eastAsia="Times New Roman" w:hAnsi="Aptos Narrow" w:cs="Times New Roman"/>
+                <w:color w:val="000000"/>
+                <w:lang w:val="es-ES"/>
+              </w:rPr>
+              <w:t xml:space="preserve"> mensuales</w:t>
+            </w:r>
+          </w:p>
+        </w:tc>
+      </w:tr>
+      <w:tr>
+        <w:trPr>
+          <w:trHeight w:val="600"/>
+        </w:trPr>
+        <w:tc>
+          <w:tcPr>
+            <w:tcW w:w="2520" w:type="dxa"/>
+            <w:tcBorders>
+              <w:top w:val="nil"/>
+              <w:left w:val="single" w:sz="4" w:space="0" w:color="auto"/>
+              <w:bottom w:val="single" w:sz="4" w:space="0" w:color="auto"/>
+              <w:right w:val="single" w:sz="4" w:space="0" w:color="auto"/>
+            </w:tcBorders>
+            <w:shd w:val="clear" w:color="auto" w:fill="auto"/>
+            <w:vAlign w:val="center"/>
+            <w:hideMark/>
+          </w:tcPr>
+          <w:p>
+            <w:pPr>
+              <w:spacing w:after="0" w:line="240" w:lineRule="auto"/>
+              <w:rPr>
+                <w:rFonts w:ascii="Aptos Narrow" w:eastAsia="Times New Roman" w:hAnsi="Aptos Narrow" w:cs="Times New Roman"/>
+                <w:b/>
+                <w:bCs/>
+                <w:color w:val="000000"/>
+                <w:lang w:val="es-ES"/>
+              </w:rPr>
+            </w:pPr>
+            <w:r>
+              <w:rPr>
+                <w:rFonts w:ascii="Aptos Narrow" w:eastAsia="Times New Roman" w:hAnsi="Aptos Narrow" w:cs="Times New Roman"/>
+                <w:b/>
+                <w:bCs/>
+                <w:color w:val="000000"/>
+                <w:lang w:val="es-ES"/>
+              </w:rPr>
+              <w:t>Infraestructura</w:t>
+            </w:r>
+          </w:p>
+        </w:tc>
+        <w:tc>
+          <w:tcPr>
+            <w:tcW w:w="3480" w:type="dxa"/>
+            <w:tcBorders>
+              <w:top w:val="nil"/>
+              <w:left w:val="nil"/>
+              <w:bottom w:val="single" w:sz="4" w:space="0" w:color="auto"/>
+              <w:right w:val="single" w:sz="4" w:space="0" w:color="auto"/>
+            </w:tcBorders>
+            <w:shd w:val="clear" w:color="auto" w:fill="auto"/>
+            <w:vAlign w:val="center"/>
+            <w:hideMark/>
+          </w:tcPr>
+          <w:p>
+            <w:pPr>
+              <w:spacing w:after="0" w:line="240" w:lineRule="auto"/>
+              <w:rPr>
+                <w:rFonts w:ascii="Aptos Narrow" w:eastAsia="Times New Roman" w:hAnsi="Aptos Narrow" w:cs="Times New Roman"/>
+                <w:color w:val="000000"/>
+                <w:lang w:val="es-ES"/>
+              </w:rPr>
+            </w:pPr>
+            <w:r>
+              <w:rPr>
+                <w:rFonts w:ascii="Aptos Narrow" w:eastAsia="Times New Roman" w:hAnsi="Aptos Narrow" w:cs="Times New Roman"/>
+                <w:color w:val="000000"/>
+                <w:lang w:val="es-ES"/>
+              </w:rPr>
+              <w:t> </w:t>
+            </w:r>
+          </w:p>
+        </w:tc>
+        <w:tc>
+          <w:tcPr>
+            <w:tcW w:w="2640" w:type="dxa"/>
+            <w:tcBorders>
+              <w:top w:val="nil"/>
+              <w:left w:val="nil"/>
+              <w:bottom w:val="single" w:sz="4" w:space="0" w:color="auto"/>
+              <w:right w:val="single" w:sz="4" w:space="0" w:color="auto"/>
+            </w:tcBorders>
+            <w:shd w:val="clear" w:color="auto" w:fill="auto"/>
+            <w:vAlign w:val="center"/>
+            <w:hideMark/>
+          </w:tcPr>
+          <w:p>
+            <w:pPr>
+              <w:spacing w:after="0" w:line="240" w:lineRule="auto"/>
+              <w:rPr>
+                <w:rFonts w:ascii="Aptos Narrow" w:eastAsia="Times New Roman" w:hAnsi="Aptos Narrow" w:cs="Times New Roman"/>
+                <w:color w:val="000000"/>
+                <w:lang w:val="es-ES"/>
+              </w:rPr>
+            </w:pPr>
+            <w:r>
+              <w:rPr>
+                <w:rFonts w:ascii="Aptos Narrow" w:eastAsia="Times New Roman" w:hAnsi="Aptos Narrow" w:cs="Times New Roman"/>
+                <w:color w:val="000000"/>
+                <w:lang w:val="es-ES"/>
+              </w:rPr>
+              <w:t>S/.</w:t>
+            </w:r>
+            <w:r>
+              <w:rPr>
+                <w:rFonts w:ascii="Aptos Narrow" w:eastAsia="Times New Roman" w:hAnsi="Aptos Narrow" w:cs="Times New Roman"/>
+                <w:color w:val="000000"/>
+                <w:lang w:val="es-ES"/>
+              </w:rPr>
+              <w:t>25</w:t>
+            </w:r>
+            <w:r>
+              <w:rPr>
+                <w:rFonts w:ascii="Aptos Narrow" w:eastAsia="Times New Roman" w:hAnsi="Aptos Narrow" w:cs="Times New Roman"/>
+                <w:color w:val="000000"/>
+                <w:lang w:val="es-ES"/>
+              </w:rPr>
+              <w:t>0 mensuales</w:t>
+            </w:r>
+          </w:p>
+        </w:tc>
+      </w:tr>
+      <w:tr>
+        <w:trPr>
+          <w:trHeight w:val="600"/>
+        </w:trPr>
+        <w:tc>
+          <w:tcPr>
+            <w:tcW w:w="2520" w:type="dxa"/>
+            <w:tcBorders>
+              <w:top w:val="nil"/>
+              <w:left w:val="single" w:sz="4" w:space="0" w:color="auto"/>
+              <w:bottom w:val="single" w:sz="4" w:space="0" w:color="auto"/>
+              <w:right w:val="single" w:sz="4" w:space="0" w:color="auto"/>
+            </w:tcBorders>
+            <w:shd w:val="clear" w:color="auto" w:fill="auto"/>
+            <w:vAlign w:val="center"/>
+            <w:hideMark/>
+          </w:tcPr>
+          <w:p>
+            <w:pPr>
+              <w:spacing w:after="0" w:line="240" w:lineRule="auto"/>
+              <w:rPr>
+                <w:rFonts w:ascii="Aptos Narrow" w:eastAsia="Times New Roman" w:hAnsi="Aptos Narrow" w:cs="Times New Roman"/>
+                <w:color w:val="000000"/>
+                <w:lang w:val="es-ES"/>
+              </w:rPr>
+            </w:pPr>
+            <w:r>
+              <w:rPr>
+                <w:rFonts w:ascii="Aptos Narrow" w:eastAsia="Times New Roman" w:hAnsi="Aptos Narrow" w:cs="Times New Roman"/>
+                <w:color w:val="000000"/>
+                <w:lang w:val="es-ES"/>
+              </w:rPr>
+              <w:t> </w:t>
+            </w:r>
+          </w:p>
+        </w:tc>
+        <w:tc>
+          <w:tcPr>
+            <w:tcW w:w="3480" w:type="dxa"/>
+            <w:tcBorders>
+              <w:top w:val="nil"/>
+              <w:left w:val="nil"/>
+              <w:bottom w:val="single" w:sz="4" w:space="0" w:color="auto"/>
+              <w:right w:val="single" w:sz="4" w:space="0" w:color="auto"/>
+            </w:tcBorders>
+            <w:shd w:val="clear" w:color="auto" w:fill="auto"/>
+            <w:vAlign w:val="center"/>
+            <w:hideMark/>
+          </w:tcPr>
+          <w:p>
+            <w:pPr>
+              <w:spacing w:after="0" w:line="240" w:lineRule="auto"/>
+              <w:rPr>
+                <w:rFonts w:ascii="Aptos Narrow" w:eastAsia="Times New Roman" w:hAnsi="Aptos Narrow" w:cs="Times New Roman"/>
+                <w:color w:val="000000"/>
+                <w:lang w:val="es-ES"/>
+              </w:rPr>
+            </w:pPr>
+            <w:r>
+              <w:rPr>
+                <w:rFonts w:ascii="Aptos Narrow" w:eastAsia="Times New Roman" w:hAnsi="Aptos Narrow" w:cs="Times New Roman"/>
+                <w:color w:val="000000"/>
+                <w:lang w:val="es-ES"/>
+              </w:rPr>
+              <w:t>Servidores en Azure</w:t>
+            </w:r>
+          </w:p>
+        </w:tc>
+        <w:tc>
+          <w:tcPr>
+            <w:tcW w:w="2640" w:type="dxa"/>
+            <w:tcBorders>
+              <w:top w:val="nil"/>
+              <w:left w:val="nil"/>
+              <w:bottom w:val="single" w:sz="4" w:space="0" w:color="auto"/>
+              <w:right w:val="single" w:sz="4" w:space="0" w:color="auto"/>
+            </w:tcBorders>
+            <w:shd w:val="clear" w:color="auto" w:fill="auto"/>
+            <w:vAlign w:val="center"/>
+            <w:hideMark/>
+          </w:tcPr>
+          <w:p>
+            <w:pPr>
+              <w:spacing w:after="0" w:line="240" w:lineRule="auto"/>
+              <w:rPr>
+                <w:rFonts w:ascii="Aptos Narrow" w:eastAsia="Times New Roman" w:hAnsi="Aptos Narrow" w:cs="Times New Roman"/>
+                <w:color w:val="000000"/>
+                <w:lang w:val="es-ES"/>
+              </w:rPr>
+            </w:pPr>
+            <w:r>
+              <w:rPr>
+                <w:rFonts w:ascii="Aptos Narrow" w:eastAsia="Times New Roman" w:hAnsi="Aptos Narrow" w:cs="Times New Roman"/>
+                <w:color w:val="000000"/>
+                <w:lang w:val="es-ES"/>
+              </w:rPr>
+              <w:t>S/.250 mensuales</w:t>
+            </w:r>
+          </w:p>
+        </w:tc>
+      </w:tr>
+      <w:tr>
+        <w:trPr>
+          <w:trHeight w:val="600"/>
+        </w:trPr>
+        <w:tc>
+          <w:tcPr>
+            <w:tcW w:w="2520" w:type="dxa"/>
+            <w:tcBorders>
+              <w:top w:val="nil"/>
+              <w:left w:val="single" w:sz="4" w:space="0" w:color="auto"/>
+              <w:bottom w:val="single" w:sz="4" w:space="0" w:color="auto"/>
+              <w:right w:val="single" w:sz="4" w:space="0" w:color="auto"/>
+            </w:tcBorders>
+            <w:shd w:val="clear" w:color="auto" w:fill="auto"/>
+            <w:vAlign w:val="center"/>
+            <w:hideMark/>
+          </w:tcPr>
+          <w:p>
+            <w:pPr>
+              <w:spacing w:after="0" w:line="240" w:lineRule="auto"/>
+              <w:rPr>
+                <w:rFonts w:ascii="Aptos Narrow" w:eastAsia="Times New Roman" w:hAnsi="Aptos Narrow" w:cs="Times New Roman"/>
+                <w:b/>
+                <w:bCs/>
+                <w:color w:val="000000"/>
+                <w:lang w:val="es-ES"/>
+              </w:rPr>
+            </w:pPr>
+            <w:r>
+              <w:rPr>
+                <w:rFonts w:ascii="Aptos Narrow" w:eastAsia="Times New Roman" w:hAnsi="Aptos Narrow" w:cs="Times New Roman"/>
+                <w:b/>
+                <w:bCs/>
+                <w:color w:val="000000"/>
+                <w:lang w:val="es-ES"/>
+              </w:rPr>
+              <w:t>Marketing</w:t>
+            </w:r>
+          </w:p>
+        </w:tc>
+        <w:tc>
+          <w:tcPr>
+            <w:tcW w:w="3480" w:type="dxa"/>
+            <w:tcBorders>
+              <w:top w:val="nil"/>
+              <w:left w:val="nil"/>
+              <w:bottom w:val="single" w:sz="4" w:space="0" w:color="auto"/>
+              <w:right w:val="single" w:sz="4" w:space="0" w:color="auto"/>
+            </w:tcBorders>
+            <w:shd w:val="clear" w:color="auto" w:fill="auto"/>
+            <w:vAlign w:val="center"/>
+            <w:hideMark/>
+          </w:tcPr>
+          <w:p>
+            <w:pPr>
+              <w:spacing w:after="0" w:line="240" w:lineRule="auto"/>
+              <w:rPr>
+                <w:rFonts w:ascii="Aptos Narrow" w:eastAsia="Times New Roman" w:hAnsi="Aptos Narrow" w:cs="Times New Roman"/>
+                <w:color w:val="000000"/>
+                <w:lang w:val="es-ES"/>
+              </w:rPr>
+            </w:pPr>
+            <w:r>
+              <w:rPr>
+                <w:rFonts w:ascii="Aptos Narrow" w:eastAsia="Times New Roman" w:hAnsi="Aptos Narrow" w:cs="Times New Roman"/>
+                <w:color w:val="000000"/>
+                <w:lang w:val="es-ES"/>
+              </w:rPr>
+              <w:t> </w:t>
+            </w:r>
+          </w:p>
+        </w:tc>
+        <w:tc>
+          <w:tcPr>
+            <w:tcW w:w="2640" w:type="dxa"/>
+            <w:tcBorders>
+              <w:top w:val="nil"/>
+              <w:left w:val="nil"/>
+              <w:bottom w:val="single" w:sz="4" w:space="0" w:color="auto"/>
+              <w:right w:val="single" w:sz="4" w:space="0" w:color="auto"/>
+            </w:tcBorders>
+            <w:shd w:val="clear" w:color="auto" w:fill="auto"/>
+            <w:vAlign w:val="center"/>
+            <w:hideMark/>
+          </w:tcPr>
+          <w:p>
+            <w:pPr>
+              <w:spacing w:after="0" w:line="240" w:lineRule="auto"/>
+              <w:rPr>
+                <w:rFonts w:ascii="Aptos Narrow" w:eastAsia="Times New Roman" w:hAnsi="Aptos Narrow" w:cs="Times New Roman"/>
+                <w:color w:val="000000"/>
+                <w:lang w:val="es-ES"/>
+              </w:rPr>
+            </w:pPr>
+            <w:r>
+              <w:rPr>
+                <w:rFonts w:ascii="Aptos Narrow" w:eastAsia="Times New Roman" w:hAnsi="Aptos Narrow" w:cs="Times New Roman"/>
+                <w:color w:val="000000"/>
+                <w:lang w:val="es-ES"/>
+              </w:rPr>
+              <w:t>S/.1200 en total</w:t>
+            </w:r>
+          </w:p>
+        </w:tc>
+      </w:tr>
+      <w:tr>
+        <w:trPr>
+          <w:trHeight w:val="900"/>
+        </w:trPr>
+        <w:tc>
+          <w:tcPr>
+            <w:tcW w:w="2520" w:type="dxa"/>
+            <w:tcBorders>
+              <w:top w:val="nil"/>
+              <w:left w:val="single" w:sz="4" w:space="0" w:color="auto"/>
+              <w:bottom w:val="single" w:sz="4" w:space="0" w:color="auto"/>
+              <w:right w:val="single" w:sz="4" w:space="0" w:color="auto"/>
+            </w:tcBorders>
+            <w:shd w:val="clear" w:color="auto" w:fill="auto"/>
+            <w:vAlign w:val="center"/>
+            <w:hideMark/>
+          </w:tcPr>
+          <w:p>
+            <w:pPr>
+              <w:spacing w:after="0" w:line="240" w:lineRule="auto"/>
+              <w:rPr>
+                <w:rFonts w:ascii="Aptos Narrow" w:eastAsia="Times New Roman" w:hAnsi="Aptos Narrow" w:cs="Times New Roman"/>
+                <w:color w:val="000000"/>
+                <w:lang w:val="es-ES"/>
+              </w:rPr>
+            </w:pPr>
+            <w:r>
+              <w:rPr>
+                <w:rFonts w:ascii="Aptos Narrow" w:eastAsia="Times New Roman" w:hAnsi="Aptos Narrow" w:cs="Times New Roman"/>
+                <w:color w:val="000000"/>
+                <w:lang w:val="es-ES"/>
+              </w:rPr>
+              <w:t> </w:t>
+            </w:r>
+          </w:p>
+        </w:tc>
+        <w:tc>
+          <w:tcPr>
+            <w:tcW w:w="3480" w:type="dxa"/>
+            <w:tcBorders>
+              <w:top w:val="nil"/>
+              <w:left w:val="nil"/>
+              <w:bottom w:val="single" w:sz="4" w:space="0" w:color="auto"/>
+              <w:right w:val="single" w:sz="4" w:space="0" w:color="auto"/>
+            </w:tcBorders>
+            <w:shd w:val="clear" w:color="auto" w:fill="auto"/>
+            <w:vAlign w:val="center"/>
+            <w:hideMark/>
+          </w:tcPr>
+          <w:p>
+            <w:pPr>
+              <w:spacing w:after="0" w:line="240" w:lineRule="auto"/>
+              <w:rPr>
+                <w:rFonts w:ascii="Aptos Narrow" w:eastAsia="Times New Roman" w:hAnsi="Aptos Narrow" w:cs="Times New Roman"/>
+                <w:color w:val="000000"/>
+                <w:lang w:val="es-ES"/>
+              </w:rPr>
+            </w:pPr>
+            <w:r>
+              <w:rPr>
+                <w:rFonts w:ascii="Aptos Narrow" w:eastAsia="Times New Roman" w:hAnsi="Aptos Narrow" w:cs="Times New Roman"/>
+                <w:color w:val="000000"/>
+                <w:lang w:val="es-ES"/>
+              </w:rPr>
+              <w:t>Campañas publicitarias</w:t>
+            </w:r>
+          </w:p>
+        </w:tc>
+        <w:tc>
+          <w:tcPr>
+            <w:tcW w:w="2640" w:type="dxa"/>
+            <w:tcBorders>
+              <w:top w:val="nil"/>
+              <w:left w:val="nil"/>
+              <w:bottom w:val="single" w:sz="4" w:space="0" w:color="auto"/>
+              <w:right w:val="single" w:sz="4" w:space="0" w:color="auto"/>
+            </w:tcBorders>
+            <w:shd w:val="clear" w:color="auto" w:fill="auto"/>
+            <w:vAlign w:val="center"/>
+            <w:hideMark/>
+          </w:tcPr>
+          <w:p>
+            <w:pPr>
+              <w:spacing w:after="0" w:line="240" w:lineRule="auto"/>
+              <w:rPr>
+                <w:rFonts w:ascii="Aptos Narrow" w:eastAsia="Times New Roman" w:hAnsi="Aptos Narrow" w:cs="Times New Roman"/>
+                <w:color w:val="000000"/>
+                <w:lang w:val="es-ES"/>
+              </w:rPr>
+            </w:pPr>
+            <w:r>
+              <w:rPr>
+                <w:rFonts w:ascii="Aptos Narrow" w:eastAsia="Times New Roman" w:hAnsi="Aptos Narrow" w:cs="Times New Roman"/>
+                <w:color w:val="000000"/>
+                <w:lang w:val="es-ES"/>
+              </w:rPr>
+              <w:t>S/.800 en total</w:t>
+            </w:r>
+          </w:p>
+        </w:tc>
+      </w:tr>
+      <w:tr>
+        <w:trPr>
+          <w:trHeight w:val="300"/>
+        </w:trPr>
+        <w:tc>
+          <w:tcPr>
+            <w:tcW w:w="2520" w:type="dxa"/>
+            <w:tcBorders>
+              <w:top w:val="nil"/>
+              <w:left w:val="single" w:sz="4" w:space="0" w:color="auto"/>
+              <w:bottom w:val="single" w:sz="4" w:space="0" w:color="auto"/>
+              <w:right w:val="single" w:sz="4" w:space="0" w:color="auto"/>
+            </w:tcBorders>
+            <w:shd w:val="clear" w:color="auto" w:fill="auto"/>
+            <w:vAlign w:val="center"/>
+            <w:hideMark/>
+          </w:tcPr>
+          <w:p>
+            <w:pPr>
+              <w:spacing w:after="0" w:line="240" w:lineRule="auto"/>
+              <w:rPr>
+                <w:rFonts w:ascii="Aptos Narrow" w:eastAsia="Times New Roman" w:hAnsi="Aptos Narrow" w:cs="Times New Roman"/>
+                <w:color w:val="000000"/>
+                <w:lang w:val="es-ES"/>
+              </w:rPr>
+            </w:pPr>
+            <w:r>
+              <w:rPr>
+                <w:rFonts w:ascii="Aptos Narrow" w:eastAsia="Times New Roman" w:hAnsi="Aptos Narrow" w:cs="Times New Roman"/>
+                <w:color w:val="000000"/>
+                <w:lang w:val="es-ES"/>
+              </w:rPr>
+              <w:t> </w:t>
+            </w:r>
+          </w:p>
+        </w:tc>
+        <w:tc>
+          <w:tcPr>
+            <w:tcW w:w="3480" w:type="dxa"/>
+            <w:tcBorders>
+              <w:top w:val="nil"/>
+              <w:left w:val="nil"/>
+              <w:bottom w:val="single" w:sz="4" w:space="0" w:color="auto"/>
+              <w:right w:val="single" w:sz="4" w:space="0" w:color="auto"/>
+            </w:tcBorders>
+            <w:shd w:val="clear" w:color="auto" w:fill="auto"/>
+            <w:vAlign w:val="center"/>
+            <w:hideMark/>
+          </w:tcPr>
+          <w:p>
+            <w:pPr>
+              <w:spacing w:after="0" w:line="240" w:lineRule="auto"/>
+              <w:rPr>
+                <w:rFonts w:ascii="Aptos Narrow" w:eastAsia="Times New Roman" w:hAnsi="Aptos Narrow" w:cs="Times New Roman"/>
+                <w:color w:val="000000"/>
+                <w:lang w:val="es-ES"/>
+              </w:rPr>
+            </w:pPr>
+            <w:r>
+              <w:rPr>
+                <w:rFonts w:ascii="Aptos Narrow" w:eastAsia="Times New Roman" w:hAnsi="Aptos Narrow" w:cs="Times New Roman"/>
+                <w:color w:val="000000"/>
+                <w:lang w:val="es-ES"/>
+              </w:rPr>
+              <w:t>Material promocional</w:t>
+            </w:r>
+          </w:p>
+        </w:tc>
+        <w:tc>
+          <w:tcPr>
+            <w:tcW w:w="2640" w:type="dxa"/>
+            <w:tcBorders>
+              <w:top w:val="nil"/>
+              <w:left w:val="nil"/>
+              <w:bottom w:val="single" w:sz="4" w:space="0" w:color="auto"/>
+              <w:right w:val="single" w:sz="4" w:space="0" w:color="auto"/>
+            </w:tcBorders>
+            <w:shd w:val="clear" w:color="auto" w:fill="auto"/>
+            <w:vAlign w:val="center"/>
+            <w:hideMark/>
+          </w:tcPr>
+          <w:p>
+            <w:pPr>
+              <w:spacing w:after="0" w:line="240" w:lineRule="auto"/>
+              <w:rPr>
+                <w:rFonts w:ascii="Aptos Narrow" w:eastAsia="Times New Roman" w:hAnsi="Aptos Narrow" w:cs="Times New Roman"/>
+                <w:color w:val="000000"/>
+                <w:lang w:val="es-ES"/>
+              </w:rPr>
+            </w:pPr>
+            <w:r>
+              <w:rPr>
+                <w:rFonts w:ascii="Aptos Narrow" w:eastAsia="Times New Roman" w:hAnsi="Aptos Narrow" w:cs="Times New Roman"/>
+                <w:color w:val="000000"/>
+                <w:lang w:val="es-ES"/>
+              </w:rPr>
+              <w:t>S/.400 en total</w:t>
+            </w:r>
+          </w:p>
+        </w:tc>
+      </w:tr>
+      <w:tr>
+        <w:trPr>
+          <w:trHeight w:val="300"/>
+        </w:trPr>
+        <w:tc>
+          <w:tcPr>
+            <w:tcW w:w="2520" w:type="dxa"/>
+            <w:tcBorders>
+              <w:top w:val="nil"/>
+              <w:left w:val="single" w:sz="4" w:space="0" w:color="auto"/>
+              <w:bottom w:val="single" w:sz="4" w:space="0" w:color="auto"/>
+              <w:right w:val="single" w:sz="4" w:space="0" w:color="auto"/>
+            </w:tcBorders>
+            <w:shd w:val="clear" w:color="auto" w:fill="auto"/>
+            <w:vAlign w:val="center"/>
+            <w:hideMark/>
+          </w:tcPr>
+          <w:p>
+            <w:pPr>
+              <w:spacing w:after="0" w:line="240" w:lineRule="auto"/>
+              <w:rPr>
+                <w:rFonts w:ascii="Aptos Narrow" w:eastAsia="Times New Roman" w:hAnsi="Aptos Narrow" w:cs="Times New Roman"/>
+                <w:b/>
+                <w:bCs/>
+                <w:color w:val="000000"/>
+                <w:lang w:val="es-ES"/>
+              </w:rPr>
+            </w:pPr>
+            <w:r>
+              <w:rPr>
+                <w:rFonts w:ascii="Aptos Narrow" w:eastAsia="Times New Roman" w:hAnsi="Aptos Narrow" w:cs="Times New Roman"/>
+                <w:b/>
+                <w:bCs/>
+                <w:color w:val="000000"/>
+                <w:lang w:val="es-ES"/>
+              </w:rPr>
+              <w:t xml:space="preserve">Mantenimiento </w:t>
+            </w:r>
+          </w:p>
+        </w:tc>
+        <w:tc>
+          <w:tcPr>
+            <w:tcW w:w="3480" w:type="dxa"/>
+            <w:tcBorders>
+              <w:top w:val="nil"/>
+              <w:left w:val="nil"/>
+              <w:bottom w:val="single" w:sz="4" w:space="0" w:color="auto"/>
+              <w:right w:val="single" w:sz="4" w:space="0" w:color="auto"/>
+            </w:tcBorders>
+            <w:shd w:val="clear" w:color="auto" w:fill="auto"/>
+            <w:vAlign w:val="center"/>
+            <w:hideMark/>
+          </w:tcPr>
+          <w:p>
+            <w:pPr>
+              <w:spacing w:after="0" w:line="240" w:lineRule="auto"/>
+              <w:rPr>
+                <w:rFonts w:ascii="Aptos Narrow" w:eastAsia="Times New Roman" w:hAnsi="Aptos Narrow" w:cs="Times New Roman"/>
+                <w:color w:val="000000"/>
+                <w:lang w:val="es-ES"/>
+              </w:rPr>
+            </w:pPr>
+            <w:r>
+              <w:rPr>
+                <w:rFonts w:ascii="Aptos Narrow" w:eastAsia="Times New Roman" w:hAnsi="Aptos Narrow" w:cs="Times New Roman"/>
+                <w:color w:val="000000"/>
+                <w:lang w:val="es-ES"/>
+              </w:rPr>
+              <w:t> </w:t>
+            </w:r>
+          </w:p>
+        </w:tc>
+        <w:tc>
+          <w:tcPr>
+            <w:tcW w:w="2640" w:type="dxa"/>
+            <w:tcBorders>
+              <w:top w:val="nil"/>
+              <w:left w:val="nil"/>
+              <w:bottom w:val="single" w:sz="4" w:space="0" w:color="auto"/>
+              <w:right w:val="single" w:sz="4" w:space="0" w:color="auto"/>
+            </w:tcBorders>
+            <w:shd w:val="clear" w:color="auto" w:fill="auto"/>
+            <w:vAlign w:val="center"/>
+            <w:hideMark/>
+          </w:tcPr>
+          <w:p>
+            <w:pPr>
+              <w:spacing w:after="0" w:line="240" w:lineRule="auto"/>
+              <w:rPr>
+                <w:rFonts w:ascii="Aptos Narrow" w:eastAsia="Times New Roman" w:hAnsi="Aptos Narrow" w:cs="Times New Roman"/>
+                <w:color w:val="000000"/>
+                <w:lang w:val="es-ES"/>
+              </w:rPr>
+            </w:pPr>
+            <w:r>
+              <w:rPr>
+                <w:rFonts w:ascii="Aptos Narrow" w:eastAsia="Times New Roman" w:hAnsi="Aptos Narrow" w:cs="Times New Roman"/>
+                <w:color w:val="000000"/>
+                <w:lang w:val="es-ES"/>
+              </w:rPr>
+              <w:t>S/.</w:t>
+            </w:r>
+            <w:r>
+              <w:rPr>
+                <w:rFonts w:ascii="Aptos Narrow" w:eastAsia="Times New Roman" w:hAnsi="Aptos Narrow" w:cs="Times New Roman"/>
+                <w:color w:val="000000"/>
+                <w:lang w:val="es-ES"/>
+              </w:rPr>
+              <w:t>1</w:t>
+            </w:r>
+            <w:r>
+              <w:rPr>
+                <w:rFonts w:ascii="Aptos Narrow" w:eastAsia="Times New Roman" w:hAnsi="Aptos Narrow" w:cs="Times New Roman"/>
+                <w:color w:val="000000"/>
+                <w:lang w:val="es-ES"/>
+              </w:rPr>
+              <w:t>00 mensuales</w:t>
+            </w:r>
+          </w:p>
+        </w:tc>
+      </w:tr>
+      <w:tr>
+        <w:trPr>
+          <w:trHeight w:val="600"/>
+        </w:trPr>
+        <w:tc>
+          <w:tcPr>
+            <w:tcW w:w="2520" w:type="dxa"/>
+            <w:tcBorders>
+              <w:top w:val="nil"/>
+              <w:left w:val="single" w:sz="4" w:space="0" w:color="auto"/>
+              <w:bottom w:val="single" w:sz="4" w:space="0" w:color="auto"/>
+              <w:right w:val="single" w:sz="4" w:space="0" w:color="auto"/>
+            </w:tcBorders>
+            <w:shd w:val="clear" w:color="auto" w:fill="auto"/>
+            <w:vAlign w:val="center"/>
+            <w:hideMark/>
+          </w:tcPr>
+          <w:p>
+            <w:pPr>
+              <w:spacing w:after="0" w:line="240" w:lineRule="auto"/>
+              <w:rPr>
+                <w:rFonts w:ascii="Aptos Narrow" w:eastAsia="Times New Roman" w:hAnsi="Aptos Narrow" w:cs="Times New Roman"/>
+                <w:color w:val="000000"/>
+                <w:lang w:val="es-ES"/>
+              </w:rPr>
+            </w:pPr>
+            <w:r>
+              <w:rPr>
+                <w:rFonts w:ascii="Aptos Narrow" w:eastAsia="Times New Roman" w:hAnsi="Aptos Narrow" w:cs="Times New Roman"/>
+                <w:color w:val="000000"/>
+                <w:lang w:val="es-ES"/>
+              </w:rPr>
+              <w:t> </w:t>
+            </w:r>
+          </w:p>
+        </w:tc>
+        <w:tc>
+          <w:tcPr>
+            <w:tcW w:w="3480" w:type="dxa"/>
+            <w:tcBorders>
+              <w:top w:val="nil"/>
+              <w:left w:val="nil"/>
+              <w:bottom w:val="single" w:sz="4" w:space="0" w:color="auto"/>
+              <w:right w:val="single" w:sz="4" w:space="0" w:color="auto"/>
+            </w:tcBorders>
+            <w:shd w:val="clear" w:color="auto" w:fill="auto"/>
+            <w:vAlign w:val="center"/>
+            <w:hideMark/>
+          </w:tcPr>
+          <w:p>
+            <w:pPr>
+              <w:spacing w:after="0" w:line="240" w:lineRule="auto"/>
+              <w:rPr>
+                <w:rFonts w:ascii="Aptos Narrow" w:eastAsia="Times New Roman" w:hAnsi="Aptos Narrow" w:cs="Times New Roman"/>
+                <w:color w:val="000000"/>
+                <w:lang w:val="es-ES"/>
+              </w:rPr>
+            </w:pPr>
+            <w:r>
+              <w:rPr>
+                <w:rFonts w:ascii="Aptos Narrow" w:eastAsia="Times New Roman" w:hAnsi="Aptos Narrow" w:cs="Times New Roman"/>
+                <w:color w:val="000000"/>
+                <w:lang w:val="es-ES"/>
+              </w:rPr>
+              <w:t>Mantenimiento</w:t>
+            </w:r>
+          </w:p>
+        </w:tc>
+        <w:tc>
+          <w:tcPr>
+            <w:tcW w:w="2640" w:type="dxa"/>
+            <w:tcBorders>
+              <w:top w:val="nil"/>
+              <w:left w:val="nil"/>
+              <w:bottom w:val="single" w:sz="4" w:space="0" w:color="auto"/>
+              <w:right w:val="single" w:sz="4" w:space="0" w:color="auto"/>
+            </w:tcBorders>
+            <w:shd w:val="clear" w:color="auto" w:fill="auto"/>
+            <w:vAlign w:val="center"/>
+            <w:hideMark/>
+          </w:tcPr>
+          <w:p>
+            <w:pPr>
+              <w:spacing w:after="0" w:line="240" w:lineRule="auto"/>
+              <w:rPr>
+                <w:rFonts w:ascii="Aptos Narrow" w:eastAsia="Times New Roman" w:hAnsi="Aptos Narrow" w:cs="Times New Roman"/>
+                <w:color w:val="000000"/>
+                <w:lang w:val="es-ES"/>
+              </w:rPr>
+            </w:pPr>
+            <w:r>
+              <w:rPr>
+                <w:rFonts w:ascii="Aptos Narrow" w:eastAsia="Times New Roman" w:hAnsi="Aptos Narrow" w:cs="Times New Roman"/>
+                <w:color w:val="000000"/>
+                <w:lang w:val="es-ES"/>
+              </w:rPr>
+              <w:t>S/.100 mensuales</w:t>
+            </w:r>
+          </w:p>
+        </w:tc>
+      </w:tr>
+    </w:tbl>
     <w:p>
       <w:pPr>
         <w:spacing w:after="0" w:line="360" w:lineRule="auto"/>
@@ -11268,7 +11486,6 @@
     <w:p>
       <w:pPr>
         <w:spacing w:after="0" w:line="360" w:lineRule="auto"/>
-        <w:ind w:left="576"/>
         <w:rPr>
           <w:rFonts w:ascii="Arial" w:eastAsia="Arial" w:hAnsi="Arial" w:cs="Arial"/>
         </w:rPr>
@@ -11295,7 +11512,6 @@
     <w:p>
       <w:pPr>
         <w:spacing w:after="0" w:line="360" w:lineRule="auto"/>
-        <w:ind w:left="576"/>
         <w:rPr>
           <w:rFonts w:ascii="Arial" w:eastAsia="Arial" w:hAnsi="Arial" w:cs="Arial"/>
         </w:rPr>
@@ -11304,7 +11520,6 @@
     <w:p>
       <w:pPr>
         <w:spacing w:after="0" w:line="360" w:lineRule="auto"/>
-        <w:ind w:left="576"/>
         <w:rPr>
           <w:rFonts w:ascii="Arial" w:eastAsia="Arial" w:hAnsi="Arial" w:cs="Arial"/>
         </w:rPr>
@@ -11313,7 +11528,6 @@
     <w:p>
       <w:pPr>
         <w:spacing w:after="0" w:line="360" w:lineRule="auto"/>
-        <w:ind w:left="576"/>
         <w:rPr>
           <w:rFonts w:ascii="Arial" w:eastAsia="Arial" w:hAnsi="Arial" w:cs="Arial"/>
         </w:rPr>
@@ -11322,7 +11536,6 @@
     <w:p>
       <w:pPr>
         <w:spacing w:after="0" w:line="360" w:lineRule="auto"/>
-        <w:ind w:left="576"/>
         <w:rPr>
           <w:rFonts w:ascii="Arial" w:eastAsia="Arial" w:hAnsi="Arial" w:cs="Arial"/>
         </w:rPr>
@@ -11331,52 +11544,6 @@
     <w:p>
       <w:pPr>
         <w:spacing w:after="0" w:line="360" w:lineRule="auto"/>
-        <w:ind w:left="576"/>
-        <w:rPr>
-          <w:rFonts w:ascii="Arial" w:eastAsia="Arial" w:hAnsi="Arial" w:cs="Arial"/>
-        </w:rPr>
-      </w:pPr>
-    </w:p>
-    <w:p>
-      <w:pPr>
-        <w:spacing w:after="0" w:line="360" w:lineRule="auto"/>
-        <w:ind w:left="576"/>
-        <w:rPr>
-          <w:rFonts w:ascii="Arial" w:eastAsia="Arial" w:hAnsi="Arial" w:cs="Arial"/>
-        </w:rPr>
-      </w:pPr>
-    </w:p>
-    <w:p>
-      <w:pPr>
-        <w:spacing w:after="0" w:line="360" w:lineRule="auto"/>
-        <w:ind w:left="576"/>
-        <w:rPr>
-          <w:rFonts w:ascii="Arial" w:eastAsia="Arial" w:hAnsi="Arial" w:cs="Arial"/>
-        </w:rPr>
-      </w:pPr>
-    </w:p>
-    <w:p>
-      <w:pPr>
-        <w:spacing w:after="0" w:line="360" w:lineRule="auto"/>
-        <w:ind w:left="576"/>
-        <w:rPr>
-          <w:rFonts w:ascii="Arial" w:eastAsia="Arial" w:hAnsi="Arial" w:cs="Arial"/>
-        </w:rPr>
-      </w:pPr>
-    </w:p>
-    <w:p>
-      <w:pPr>
-        <w:spacing w:after="0" w:line="360" w:lineRule="auto"/>
-        <w:ind w:left="576"/>
-        <w:rPr>
-          <w:rFonts w:ascii="Arial" w:eastAsia="Arial" w:hAnsi="Arial" w:cs="Arial"/>
-        </w:rPr>
-      </w:pPr>
-    </w:p>
-    <w:p>
-      <w:pPr>
-        <w:spacing w:after="0" w:line="360" w:lineRule="auto"/>
-        <w:ind w:left="576"/>
         <w:rPr>
           <w:rFonts w:ascii="Arial" w:eastAsia="Arial" w:hAnsi="Arial" w:cs="Arial"/>
         </w:rPr>
@@ -11473,6 +11640,7 @@
           <w:szCs w:val="24"/>
           <w:lang w:val="es-ES"/>
         </w:rPr>
+        <w:lastRenderedPageBreak/>
         <w:t>Demanda Creciente:</w:t>
       </w:r>
       <w:r>
@@ -11747,16 +11915,7 @@
           <w:szCs w:val="24"/>
           <w:lang w:val="es-ES"/>
         </w:rPr>
-        <w:t xml:space="preserve"> Implementar medidas robustas de seguridad cibernética y protección de datos para ganar la confianza de los clientes y cumplir con las normativas de privacidad</w:t>
-      </w:r>
-      <w:r>
-        <w:rPr>
-          <w:rFonts w:ascii="Times New Roman" w:eastAsia="Arial" w:hAnsi="Times New Roman" w:cs="Times New Roman"/>
-          <w:sz w:val="24"/>
-          <w:szCs w:val="24"/>
-          <w:lang w:val="es-ES"/>
-        </w:rPr>
-        <w:t>.</w:t>
+        <w:t xml:space="preserve"> Implementar medidas robustas de seguridad cibernética y protección de datos para ganar la confianza de los clientes y cumplir con las normativas de privacidad.</w:t>
       </w:r>
     </w:p>
     <w:p>
@@ -11927,7 +12086,6 @@
           <w:szCs w:val="24"/>
           <w:lang w:val="es-ES"/>
         </w:rPr>
-        <w:lastRenderedPageBreak/>
         <w:t>Costos y Margen de Ganancia</w:t>
       </w:r>
     </w:p>
@@ -12000,6 +12158,7 @@
           <w:szCs w:val="24"/>
           <w:lang w:val="es-ES"/>
         </w:rPr>
+        <w:lastRenderedPageBreak/>
         <w:t>Margen de Ganancia Saludable:</w:t>
       </w:r>
       <w:r>
@@ -12380,13 +12539,7 @@
               <w:rPr>
                 <w:rFonts w:ascii="Arial" w:eastAsia="Arial" w:hAnsi="Arial" w:cs="Arial"/>
               </w:rPr>
-              <w:t>Casa de Cambio Online</w:t>
-            </w:r>
-            <w:r>
-              <w:rPr>
-                <w:rFonts w:ascii="Arial" w:eastAsia="Arial" w:hAnsi="Arial" w:cs="Arial"/>
-              </w:rPr>
-              <w:t>, Tacna, 2024</w:t>
+              <w:t>Casa de Cambio Online, Tacna, 2024</w:t>
             </w:r>
           </w:p>
           <w:p>
@@ -12759,7 +12912,7 @@
               <w:t xml:space="preserve">S/. </w:t>
             </w:r>
             <w:r>
-              <w:t>9300</w:t>
+              <w:t>9450</w:t>
             </w:r>
           </w:p>
           <w:p>
@@ -12831,14 +12984,12 @@
               </w:rPr>
               <w:t xml:space="preserve"> </w:t>
             </w:r>
-            <w:proofErr w:type="gramStart"/>
             <w:r>
               <w:rPr>
                 <w:rFonts w:ascii="Arial" w:eastAsia="Arial" w:hAnsi="Arial" w:cs="Arial"/>
               </w:rPr>
-              <w:t>Meses</w:t>
+              <w:t>meses</w:t>
             </w:r>
-            <w:proofErr w:type="gramEnd"/>
           </w:p>
           <w:p>
             <w:pPr>
@@ -13275,6 +13426,119 @@
     </w:lvl>
   </w:abstractNum>
   <w:abstractNum w:abstractNumId="2" w15:restartNumberingAfterBreak="0">
+    <w:nsid w:val="01F67859"/>
+    <w:multiLevelType w:val="hybridMultilevel"/>
+    <w:tmpl w:val="5FE2E60E"/>
+    <w:lvl w:ilvl="0" w:tplc="0C0A000B">
+      <w:start w:val="1"/>
+      <w:numFmt w:val="bullet"/>
+      <w:lvlText w:val=""/>
+      <w:lvlJc w:val="left"/>
+      <w:pPr>
+        <w:ind w:left="1440" w:hanging="360"/>
+      </w:pPr>
+      <w:rPr>
+        <w:rFonts w:ascii="Wingdings" w:hAnsi="Wingdings" w:hint="default"/>
+      </w:rPr>
+    </w:lvl>
+    <w:lvl w:ilvl="1" w:tplc="0C0A0003" w:tentative="1">
+      <w:start w:val="1"/>
+      <w:numFmt w:val="bullet"/>
+      <w:lvlText w:val="o"/>
+      <w:lvlJc w:val="left"/>
+      <w:pPr>
+        <w:ind w:left="2160" w:hanging="360"/>
+      </w:pPr>
+      <w:rPr>
+        <w:rFonts w:ascii="Courier New" w:hAnsi="Courier New" w:cs="Courier New" w:hint="default"/>
+      </w:rPr>
+    </w:lvl>
+    <w:lvl w:ilvl="2" w:tplc="0C0A0005" w:tentative="1">
+      <w:start w:val="1"/>
+      <w:numFmt w:val="bullet"/>
+      <w:lvlText w:val=""/>
+      <w:lvlJc w:val="left"/>
+      <w:pPr>
+        <w:ind w:left="2880" w:hanging="360"/>
+      </w:pPr>
+      <w:rPr>
+        <w:rFonts w:ascii="Wingdings" w:hAnsi="Wingdings" w:hint="default"/>
+      </w:rPr>
+    </w:lvl>
+    <w:lvl w:ilvl="3" w:tplc="0C0A0001" w:tentative="1">
+      <w:start w:val="1"/>
+      <w:numFmt w:val="bullet"/>
+      <w:lvlText w:val=""/>
+      <w:lvlJc w:val="left"/>
+      <w:pPr>
+        <w:ind w:left="3600" w:hanging="360"/>
+      </w:pPr>
+      <w:rPr>
+        <w:rFonts w:ascii="Symbol" w:hAnsi="Symbol" w:hint="default"/>
+      </w:rPr>
+    </w:lvl>
+    <w:lvl w:ilvl="4" w:tplc="0C0A0003" w:tentative="1">
+      <w:start w:val="1"/>
+      <w:numFmt w:val="bullet"/>
+      <w:lvlText w:val="o"/>
+      <w:lvlJc w:val="left"/>
+      <w:pPr>
+        <w:ind w:left="4320" w:hanging="360"/>
+      </w:pPr>
+      <w:rPr>
+        <w:rFonts w:ascii="Courier New" w:hAnsi="Courier New" w:cs="Courier New" w:hint="default"/>
+      </w:rPr>
+    </w:lvl>
+    <w:lvl w:ilvl="5" w:tplc="0C0A0005" w:tentative="1">
+      <w:start w:val="1"/>
+      <w:numFmt w:val="bullet"/>
+      <w:lvlText w:val=""/>
+      <w:lvlJc w:val="left"/>
+      <w:pPr>
+        <w:ind w:left="5040" w:hanging="360"/>
+      </w:pPr>
+      <w:rPr>
+        <w:rFonts w:ascii="Wingdings" w:hAnsi="Wingdings" w:hint="default"/>
+      </w:rPr>
+    </w:lvl>
+    <w:lvl w:ilvl="6" w:tplc="0C0A0001" w:tentative="1">
+      <w:start w:val="1"/>
+      <w:numFmt w:val="bullet"/>
+      <w:lvlText w:val=""/>
+      <w:lvlJc w:val="left"/>
+      <w:pPr>
+        <w:ind w:left="5760" w:hanging="360"/>
+      </w:pPr>
+      <w:rPr>
+        <w:rFonts w:ascii="Symbol" w:hAnsi="Symbol" w:hint="default"/>
+      </w:rPr>
+    </w:lvl>
+    <w:lvl w:ilvl="7" w:tplc="0C0A0003" w:tentative="1">
+      <w:start w:val="1"/>
+      <w:numFmt w:val="bullet"/>
+      <w:lvlText w:val="o"/>
+      <w:lvlJc w:val="left"/>
+      <w:pPr>
+        <w:ind w:left="6480" w:hanging="360"/>
+      </w:pPr>
+      <w:rPr>
+        <w:rFonts w:ascii="Courier New" w:hAnsi="Courier New" w:cs="Courier New" w:hint="default"/>
+      </w:rPr>
+    </w:lvl>
+    <w:lvl w:ilvl="8" w:tplc="0C0A0005" w:tentative="1">
+      <w:start w:val="1"/>
+      <w:numFmt w:val="bullet"/>
+      <w:lvlText w:val=""/>
+      <w:lvlJc w:val="left"/>
+      <w:pPr>
+        <w:ind w:left="7200" w:hanging="360"/>
+      </w:pPr>
+      <w:rPr>
+        <w:rFonts w:ascii="Wingdings" w:hAnsi="Wingdings" w:hint="default"/>
+      </w:rPr>
+    </w:lvl>
+  </w:abstractNum>
+  <w:abstractNum w:abstractNumId="3" w15:restartNumberingAfterBreak="0">
     <w:nsid w:val="03B42FC5"/>
     <w:multiLevelType w:val="multilevel"/>
     <w:tmpl w:val="915ACF08"/>
@@ -13387,7 +13651,7 @@
       </w:rPr>
     </w:lvl>
   </w:abstractNum>
-  <w:abstractNum w:abstractNumId="3" w15:restartNumberingAfterBreak="0">
+  <w:abstractNum w:abstractNumId="4" w15:restartNumberingAfterBreak="0">
     <w:nsid w:val="04A71911"/>
     <w:multiLevelType w:val="multilevel"/>
     <w:tmpl w:val="950A09E4"/>
@@ -13536,7 +13800,7 @@
       </w:rPr>
     </w:lvl>
   </w:abstractNum>
-  <w:abstractNum w:abstractNumId="4" w15:restartNumberingAfterBreak="0">
+  <w:abstractNum w:abstractNumId="5" w15:restartNumberingAfterBreak="0">
     <w:nsid w:val="06646C91"/>
     <w:multiLevelType w:val="multilevel"/>
     <w:tmpl w:val="96165E00"/>
@@ -13685,7 +13949,7 @@
       </w:rPr>
     </w:lvl>
   </w:abstractNum>
-  <w:abstractNum w:abstractNumId="5" w15:restartNumberingAfterBreak="0">
+  <w:abstractNum w:abstractNumId="6" w15:restartNumberingAfterBreak="0">
     <w:nsid w:val="08FC667B"/>
     <w:multiLevelType w:val="multilevel"/>
     <w:tmpl w:val="9260F49A"/>
@@ -13834,7 +14098,7 @@
       </w:rPr>
     </w:lvl>
   </w:abstractNum>
-  <w:abstractNum w:abstractNumId="6" w15:restartNumberingAfterBreak="0">
+  <w:abstractNum w:abstractNumId="7" w15:restartNumberingAfterBreak="0">
     <w:nsid w:val="0A574A1E"/>
     <w:multiLevelType w:val="multilevel"/>
     <w:tmpl w:val="48D8FAB6"/>
@@ -13947,7 +14211,7 @@
       </w:rPr>
     </w:lvl>
   </w:abstractNum>
-  <w:abstractNum w:abstractNumId="7" w15:restartNumberingAfterBreak="0">
+  <w:abstractNum w:abstractNumId="8" w15:restartNumberingAfterBreak="0">
     <w:nsid w:val="0B0F7091"/>
     <w:multiLevelType w:val="multilevel"/>
     <w:tmpl w:val="9B58E4E8"/>
@@ -14060,7 +14324,7 @@
       </w:rPr>
     </w:lvl>
   </w:abstractNum>
-  <w:abstractNum w:abstractNumId="8" w15:restartNumberingAfterBreak="0">
+  <w:abstractNum w:abstractNumId="9" w15:restartNumberingAfterBreak="0">
     <w:nsid w:val="0C694400"/>
     <w:multiLevelType w:val="multilevel"/>
     <w:tmpl w:val="F68626BC"/>
@@ -14173,7 +14437,7 @@
       </w:rPr>
     </w:lvl>
   </w:abstractNum>
-  <w:abstractNum w:abstractNumId="9" w15:restartNumberingAfterBreak="0">
+  <w:abstractNum w:abstractNumId="10" w15:restartNumberingAfterBreak="0">
     <w:nsid w:val="0C850121"/>
     <w:multiLevelType w:val="multilevel"/>
     <w:tmpl w:val="F5AA0D94"/>
@@ -14322,7 +14586,7 @@
       </w:rPr>
     </w:lvl>
   </w:abstractNum>
-  <w:abstractNum w:abstractNumId="10" w15:restartNumberingAfterBreak="0">
+  <w:abstractNum w:abstractNumId="11" w15:restartNumberingAfterBreak="0">
     <w:nsid w:val="0C8F0DFE"/>
     <w:multiLevelType w:val="hybridMultilevel"/>
     <w:tmpl w:val="DDE6466E"/>
@@ -14435,7 +14699,7 @@
       </w:rPr>
     </w:lvl>
   </w:abstractNum>
-  <w:abstractNum w:abstractNumId="11" w15:restartNumberingAfterBreak="0">
+  <w:abstractNum w:abstractNumId="12" w15:restartNumberingAfterBreak="0">
     <w:nsid w:val="0CAD07BB"/>
     <w:multiLevelType w:val="multilevel"/>
     <w:tmpl w:val="69485D52"/>
@@ -14548,7 +14812,7 @@
       </w:rPr>
     </w:lvl>
   </w:abstractNum>
-  <w:abstractNum w:abstractNumId="12" w15:restartNumberingAfterBreak="0">
+  <w:abstractNum w:abstractNumId="13" w15:restartNumberingAfterBreak="0">
     <w:nsid w:val="16C669F3"/>
     <w:multiLevelType w:val="multilevel"/>
     <w:tmpl w:val="C0EE2578"/>
@@ -14661,7 +14925,7 @@
       </w:rPr>
     </w:lvl>
   </w:abstractNum>
-  <w:abstractNum w:abstractNumId="13" w15:restartNumberingAfterBreak="0">
+  <w:abstractNum w:abstractNumId="14" w15:restartNumberingAfterBreak="0">
     <w:nsid w:val="185520F0"/>
     <w:multiLevelType w:val="multilevel"/>
     <w:tmpl w:val="29867EF0"/>
@@ -14810,7 +15074,7 @@
       </w:rPr>
     </w:lvl>
   </w:abstractNum>
-  <w:abstractNum w:abstractNumId="14" w15:restartNumberingAfterBreak="0">
+  <w:abstractNum w:abstractNumId="15" w15:restartNumberingAfterBreak="0">
     <w:nsid w:val="1A834801"/>
     <w:multiLevelType w:val="multilevel"/>
     <w:tmpl w:val="298A216E"/>
@@ -14959,7 +15223,7 @@
       </w:rPr>
     </w:lvl>
   </w:abstractNum>
-  <w:abstractNum w:abstractNumId="15" w15:restartNumberingAfterBreak="0">
+  <w:abstractNum w:abstractNumId="16" w15:restartNumberingAfterBreak="0">
     <w:nsid w:val="1B7F05DD"/>
     <w:multiLevelType w:val="multilevel"/>
     <w:tmpl w:val="45984204"/>
@@ -15072,7 +15336,7 @@
       </w:pPr>
     </w:lvl>
   </w:abstractNum>
-  <w:abstractNum w:abstractNumId="16" w15:restartNumberingAfterBreak="0">
+  <w:abstractNum w:abstractNumId="17" w15:restartNumberingAfterBreak="0">
     <w:nsid w:val="1F000737"/>
     <w:multiLevelType w:val="multilevel"/>
     <w:tmpl w:val="FAF2A680"/>
@@ -15185,7 +15449,7 @@
       </w:rPr>
     </w:lvl>
   </w:abstractNum>
-  <w:abstractNum w:abstractNumId="17" w15:restartNumberingAfterBreak="0">
+  <w:abstractNum w:abstractNumId="18" w15:restartNumberingAfterBreak="0">
     <w:nsid w:val="23385F16"/>
     <w:multiLevelType w:val="multilevel"/>
     <w:tmpl w:val="2014E036"/>
@@ -15301,7 +15565,7 @@
       </w:pPr>
     </w:lvl>
   </w:abstractNum>
-  <w:abstractNum w:abstractNumId="18" w15:restartNumberingAfterBreak="0">
+  <w:abstractNum w:abstractNumId="19" w15:restartNumberingAfterBreak="0">
     <w:nsid w:val="25850B62"/>
     <w:multiLevelType w:val="multilevel"/>
     <w:tmpl w:val="A21C8308"/>
@@ -15387,7 +15651,7 @@
       </w:pPr>
     </w:lvl>
   </w:abstractNum>
-  <w:abstractNum w:abstractNumId="19" w15:restartNumberingAfterBreak="0">
+  <w:abstractNum w:abstractNumId="20" w15:restartNumberingAfterBreak="0">
     <w:nsid w:val="25A42DD7"/>
     <w:multiLevelType w:val="multilevel"/>
     <w:tmpl w:val="78748426"/>
@@ -15500,7 +15764,7 @@
       </w:pPr>
     </w:lvl>
   </w:abstractNum>
-  <w:abstractNum w:abstractNumId="20" w15:restartNumberingAfterBreak="0">
+  <w:abstractNum w:abstractNumId="21" w15:restartNumberingAfterBreak="0">
     <w:nsid w:val="26926ED8"/>
     <w:multiLevelType w:val="multilevel"/>
     <w:tmpl w:val="5C6E7672"/>
@@ -15649,7 +15913,7 @@
       </w:rPr>
     </w:lvl>
   </w:abstractNum>
-  <w:abstractNum w:abstractNumId="21" w15:restartNumberingAfterBreak="0">
+  <w:abstractNum w:abstractNumId="22" w15:restartNumberingAfterBreak="0">
     <w:nsid w:val="2E7166FE"/>
     <w:multiLevelType w:val="multilevel"/>
     <w:tmpl w:val="B674F5C4"/>
@@ -15798,7 +16062,7 @@
       </w:rPr>
     </w:lvl>
   </w:abstractNum>
-  <w:abstractNum w:abstractNumId="22" w15:restartNumberingAfterBreak="0">
+  <w:abstractNum w:abstractNumId="23" w15:restartNumberingAfterBreak="0">
     <w:nsid w:val="2FD81CFF"/>
     <w:multiLevelType w:val="multilevel"/>
     <w:tmpl w:val="2014E036"/>
@@ -15914,7 +16178,7 @@
       </w:pPr>
     </w:lvl>
   </w:abstractNum>
-  <w:abstractNum w:abstractNumId="23" w15:restartNumberingAfterBreak="0">
+  <w:abstractNum w:abstractNumId="24" w15:restartNumberingAfterBreak="0">
     <w:nsid w:val="30AA2148"/>
     <w:multiLevelType w:val="multilevel"/>
     <w:tmpl w:val="29867EF0"/>
@@ -16063,7 +16327,7 @@
       </w:rPr>
     </w:lvl>
   </w:abstractNum>
-  <w:abstractNum w:abstractNumId="24" w15:restartNumberingAfterBreak="0">
+  <w:abstractNum w:abstractNumId="25" w15:restartNumberingAfterBreak="0">
     <w:nsid w:val="31041E7C"/>
     <w:multiLevelType w:val="hybridMultilevel"/>
     <w:tmpl w:val="78CEEE8A"/>
@@ -16176,7 +16440,7 @@
       </w:rPr>
     </w:lvl>
   </w:abstractNum>
-  <w:abstractNum w:abstractNumId="25" w15:restartNumberingAfterBreak="0">
+  <w:abstractNum w:abstractNumId="26" w15:restartNumberingAfterBreak="0">
     <w:nsid w:val="31C46A41"/>
     <w:multiLevelType w:val="multilevel"/>
     <w:tmpl w:val="1DDA8E3C"/>
@@ -16325,7 +16589,7 @@
       </w:rPr>
     </w:lvl>
   </w:abstractNum>
-  <w:abstractNum w:abstractNumId="26" w15:restartNumberingAfterBreak="0">
+  <w:abstractNum w:abstractNumId="27" w15:restartNumberingAfterBreak="0">
     <w:nsid w:val="33852F81"/>
     <w:multiLevelType w:val="multilevel"/>
     <w:tmpl w:val="6CA21A1C"/>
@@ -16438,7 +16702,7 @@
       </w:pPr>
     </w:lvl>
   </w:abstractNum>
-  <w:abstractNum w:abstractNumId="27" w15:restartNumberingAfterBreak="0">
+  <w:abstractNum w:abstractNumId="28" w15:restartNumberingAfterBreak="0">
     <w:nsid w:val="352F05FC"/>
     <w:multiLevelType w:val="multilevel"/>
     <w:tmpl w:val="8FF65EE8"/>
@@ -16551,7 +16815,7 @@
       </w:rPr>
     </w:lvl>
   </w:abstractNum>
-  <w:abstractNum w:abstractNumId="28" w15:restartNumberingAfterBreak="0">
+  <w:abstractNum w:abstractNumId="29" w15:restartNumberingAfterBreak="0">
     <w:nsid w:val="37143E05"/>
     <w:multiLevelType w:val="multilevel"/>
     <w:tmpl w:val="29867EF0"/>
@@ -16700,7 +16964,7 @@
       </w:rPr>
     </w:lvl>
   </w:abstractNum>
-  <w:abstractNum w:abstractNumId="29" w15:restartNumberingAfterBreak="0">
+  <w:abstractNum w:abstractNumId="30" w15:restartNumberingAfterBreak="0">
     <w:nsid w:val="3B556119"/>
     <w:multiLevelType w:val="multilevel"/>
     <w:tmpl w:val="8B5CEDD4"/>
@@ -16813,7 +17077,7 @@
       </w:pPr>
     </w:lvl>
   </w:abstractNum>
-  <w:abstractNum w:abstractNumId="30" w15:restartNumberingAfterBreak="0">
+  <w:abstractNum w:abstractNumId="31" w15:restartNumberingAfterBreak="0">
     <w:nsid w:val="3D733156"/>
     <w:multiLevelType w:val="multilevel"/>
     <w:tmpl w:val="2014E036"/>
@@ -16929,7 +17193,7 @@
       </w:pPr>
     </w:lvl>
   </w:abstractNum>
-  <w:abstractNum w:abstractNumId="31" w15:restartNumberingAfterBreak="0">
+  <w:abstractNum w:abstractNumId="32" w15:restartNumberingAfterBreak="0">
     <w:nsid w:val="3E0042E1"/>
     <w:multiLevelType w:val="multilevel"/>
     <w:tmpl w:val="29867EF0"/>
@@ -17078,7 +17342,7 @@
       </w:rPr>
     </w:lvl>
   </w:abstractNum>
-  <w:abstractNum w:abstractNumId="32" w15:restartNumberingAfterBreak="0">
+  <w:abstractNum w:abstractNumId="33" w15:restartNumberingAfterBreak="0">
     <w:nsid w:val="3FD93A01"/>
     <w:multiLevelType w:val="multilevel"/>
     <w:tmpl w:val="EDF2E382"/>
@@ -17227,7 +17491,7 @@
       </w:rPr>
     </w:lvl>
   </w:abstractNum>
-  <w:abstractNum w:abstractNumId="33" w15:restartNumberingAfterBreak="0">
+  <w:abstractNum w:abstractNumId="34" w15:restartNumberingAfterBreak="0">
     <w:nsid w:val="408F5FE3"/>
     <w:multiLevelType w:val="multilevel"/>
     <w:tmpl w:val="83305D20"/>
@@ -17376,7 +17640,7 @@
       </w:rPr>
     </w:lvl>
   </w:abstractNum>
-  <w:abstractNum w:abstractNumId="34" w15:restartNumberingAfterBreak="0">
+  <w:abstractNum w:abstractNumId="35" w15:restartNumberingAfterBreak="0">
     <w:nsid w:val="4101085B"/>
     <w:multiLevelType w:val="multilevel"/>
     <w:tmpl w:val="5BBA4B34"/>
@@ -17489,7 +17753,7 @@
       </w:rPr>
     </w:lvl>
   </w:abstractNum>
-  <w:abstractNum w:abstractNumId="35" w15:restartNumberingAfterBreak="0">
+  <w:abstractNum w:abstractNumId="36" w15:restartNumberingAfterBreak="0">
     <w:nsid w:val="422A0A94"/>
     <w:multiLevelType w:val="hybridMultilevel"/>
     <w:tmpl w:val="247036D4"/>
@@ -17602,7 +17866,7 @@
       </w:rPr>
     </w:lvl>
   </w:abstractNum>
-  <w:abstractNum w:abstractNumId="36" w15:restartNumberingAfterBreak="0">
+  <w:abstractNum w:abstractNumId="37" w15:restartNumberingAfterBreak="0">
     <w:nsid w:val="427827BF"/>
     <w:multiLevelType w:val="multilevel"/>
     <w:tmpl w:val="29867EF0"/>
@@ -17751,7 +18015,7 @@
       </w:rPr>
     </w:lvl>
   </w:abstractNum>
-  <w:abstractNum w:abstractNumId="37" w15:restartNumberingAfterBreak="0">
+  <w:abstractNum w:abstractNumId="38" w15:restartNumberingAfterBreak="0">
     <w:nsid w:val="42EB793F"/>
     <w:multiLevelType w:val="multilevel"/>
     <w:tmpl w:val="500EB056"/>
@@ -17864,7 +18128,7 @@
       </w:pPr>
     </w:lvl>
   </w:abstractNum>
-  <w:abstractNum w:abstractNumId="38" w15:restartNumberingAfterBreak="0">
+  <w:abstractNum w:abstractNumId="39" w15:restartNumberingAfterBreak="0">
     <w:nsid w:val="4332077F"/>
     <w:multiLevelType w:val="multilevel"/>
     <w:tmpl w:val="844496E6"/>
@@ -18013,7 +18277,7 @@
       </w:rPr>
     </w:lvl>
   </w:abstractNum>
-  <w:abstractNum w:abstractNumId="39" w15:restartNumberingAfterBreak="0">
+  <w:abstractNum w:abstractNumId="40" w15:restartNumberingAfterBreak="0">
     <w:nsid w:val="46C7733D"/>
     <w:multiLevelType w:val="multilevel"/>
     <w:tmpl w:val="9124A54C"/>
@@ -18126,7 +18390,7 @@
       </w:pPr>
     </w:lvl>
   </w:abstractNum>
-  <w:abstractNum w:abstractNumId="40" w15:restartNumberingAfterBreak="0">
+  <w:abstractNum w:abstractNumId="41" w15:restartNumberingAfterBreak="0">
     <w:nsid w:val="47071434"/>
     <w:multiLevelType w:val="multilevel"/>
     <w:tmpl w:val="8E967C90"/>
@@ -18239,7 +18503,7 @@
       </w:rPr>
     </w:lvl>
   </w:abstractNum>
-  <w:abstractNum w:abstractNumId="41" w15:restartNumberingAfterBreak="0">
+  <w:abstractNum w:abstractNumId="42" w15:restartNumberingAfterBreak="0">
     <w:nsid w:val="4BFD7D27"/>
     <w:multiLevelType w:val="multilevel"/>
     <w:tmpl w:val="0890BCFE"/>
@@ -18388,7 +18652,7 @@
       </w:rPr>
     </w:lvl>
   </w:abstractNum>
-  <w:abstractNum w:abstractNumId="42" w15:restartNumberingAfterBreak="0">
+  <w:abstractNum w:abstractNumId="43" w15:restartNumberingAfterBreak="0">
     <w:nsid w:val="4FA540C3"/>
     <w:multiLevelType w:val="multilevel"/>
     <w:tmpl w:val="56F44118"/>
@@ -18537,7 +18801,7 @@
       </w:rPr>
     </w:lvl>
   </w:abstractNum>
-  <w:abstractNum w:abstractNumId="43" w15:restartNumberingAfterBreak="0">
+  <w:abstractNum w:abstractNumId="44" w15:restartNumberingAfterBreak="0">
     <w:nsid w:val="50D42BB7"/>
     <w:multiLevelType w:val="multilevel"/>
     <w:tmpl w:val="6D9A44A4"/>
@@ -18686,7 +18950,7 @@
       </w:rPr>
     </w:lvl>
   </w:abstractNum>
-  <w:abstractNum w:abstractNumId="44" w15:restartNumberingAfterBreak="0">
+  <w:abstractNum w:abstractNumId="45" w15:restartNumberingAfterBreak="0">
     <w:nsid w:val="5147471A"/>
     <w:multiLevelType w:val="multilevel"/>
     <w:tmpl w:val="29867EF0"/>
@@ -18835,7 +19099,7 @@
       </w:rPr>
     </w:lvl>
   </w:abstractNum>
-  <w:abstractNum w:abstractNumId="45" w15:restartNumberingAfterBreak="0">
+  <w:abstractNum w:abstractNumId="46" w15:restartNumberingAfterBreak="0">
     <w:nsid w:val="533E2DCD"/>
     <w:multiLevelType w:val="multilevel"/>
     <w:tmpl w:val="BBA08530"/>
@@ -18948,7 +19212,7 @@
       </w:pPr>
     </w:lvl>
   </w:abstractNum>
-  <w:abstractNum w:abstractNumId="46" w15:restartNumberingAfterBreak="0">
+  <w:abstractNum w:abstractNumId="47" w15:restartNumberingAfterBreak="0">
     <w:nsid w:val="56C21EA4"/>
     <w:multiLevelType w:val="multilevel"/>
     <w:tmpl w:val="7FB01A74"/>
@@ -19097,7 +19361,7 @@
       </w:rPr>
     </w:lvl>
   </w:abstractNum>
-  <w:abstractNum w:abstractNumId="47" w15:restartNumberingAfterBreak="0">
+  <w:abstractNum w:abstractNumId="48" w15:restartNumberingAfterBreak="0">
     <w:nsid w:val="616779D0"/>
     <w:multiLevelType w:val="multilevel"/>
     <w:tmpl w:val="CE620A4E"/>
@@ -19210,7 +19474,7 @@
       </w:rPr>
     </w:lvl>
   </w:abstractNum>
-  <w:abstractNum w:abstractNumId="48" w15:restartNumberingAfterBreak="0">
+  <w:abstractNum w:abstractNumId="49" w15:restartNumberingAfterBreak="0">
     <w:nsid w:val="62035F21"/>
     <w:multiLevelType w:val="multilevel"/>
     <w:tmpl w:val="29867EF0"/>
@@ -19359,7 +19623,7 @@
       </w:rPr>
     </w:lvl>
   </w:abstractNum>
-  <w:abstractNum w:abstractNumId="49" w15:restartNumberingAfterBreak="0">
+  <w:abstractNum w:abstractNumId="50" w15:restartNumberingAfterBreak="0">
     <w:nsid w:val="62762597"/>
     <w:multiLevelType w:val="multilevel"/>
     <w:tmpl w:val="2014E036"/>
@@ -19475,7 +19739,7 @@
       </w:pPr>
     </w:lvl>
   </w:abstractNum>
-  <w:abstractNum w:abstractNumId="50" w15:restartNumberingAfterBreak="0">
+  <w:abstractNum w:abstractNumId="51" w15:restartNumberingAfterBreak="0">
     <w:nsid w:val="64780DED"/>
     <w:multiLevelType w:val="multilevel"/>
     <w:tmpl w:val="F11A2C22"/>
@@ -19588,7 +19852,7 @@
       </w:rPr>
     </w:lvl>
   </w:abstractNum>
-  <w:abstractNum w:abstractNumId="51" w15:restartNumberingAfterBreak="0">
+  <w:abstractNum w:abstractNumId="52" w15:restartNumberingAfterBreak="0">
     <w:nsid w:val="647F2CD3"/>
     <w:multiLevelType w:val="multilevel"/>
     <w:tmpl w:val="BB38C6DE"/>
@@ -19701,7 +19965,7 @@
       </w:rPr>
     </w:lvl>
   </w:abstractNum>
-  <w:abstractNum w:abstractNumId="52" w15:restartNumberingAfterBreak="0">
+  <w:abstractNum w:abstractNumId="53" w15:restartNumberingAfterBreak="0">
     <w:nsid w:val="65972985"/>
     <w:multiLevelType w:val="multilevel"/>
     <w:tmpl w:val="1416072C"/>
@@ -19814,7 +20078,7 @@
       </w:pPr>
     </w:lvl>
   </w:abstractNum>
-  <w:abstractNum w:abstractNumId="53" w15:restartNumberingAfterBreak="0">
+  <w:abstractNum w:abstractNumId="54" w15:restartNumberingAfterBreak="0">
     <w:nsid w:val="669D6B09"/>
     <w:multiLevelType w:val="multilevel"/>
     <w:tmpl w:val="29867EF0"/>
@@ -19963,7 +20227,7 @@
       </w:rPr>
     </w:lvl>
   </w:abstractNum>
-  <w:abstractNum w:abstractNumId="54" w15:restartNumberingAfterBreak="0">
+  <w:abstractNum w:abstractNumId="55" w15:restartNumberingAfterBreak="0">
     <w:nsid w:val="68857A93"/>
     <w:multiLevelType w:val="multilevel"/>
     <w:tmpl w:val="438CE208"/>
@@ -20112,7 +20376,7 @@
       </w:rPr>
     </w:lvl>
   </w:abstractNum>
-  <w:abstractNum w:abstractNumId="55" w15:restartNumberingAfterBreak="0">
+  <w:abstractNum w:abstractNumId="56" w15:restartNumberingAfterBreak="0">
     <w:nsid w:val="68CC251F"/>
     <w:multiLevelType w:val="multilevel"/>
     <w:tmpl w:val="86F8400A"/>
@@ -20261,7 +20525,7 @@
       </w:rPr>
     </w:lvl>
   </w:abstractNum>
-  <w:abstractNum w:abstractNumId="56" w15:restartNumberingAfterBreak="0">
+  <w:abstractNum w:abstractNumId="57" w15:restartNumberingAfterBreak="0">
     <w:nsid w:val="6A0D469F"/>
     <w:multiLevelType w:val="multilevel"/>
     <w:tmpl w:val="29867EF0"/>
@@ -20410,7 +20674,7 @@
       </w:rPr>
     </w:lvl>
   </w:abstractNum>
-  <w:abstractNum w:abstractNumId="57" w15:restartNumberingAfterBreak="0">
+  <w:abstractNum w:abstractNumId="58" w15:restartNumberingAfterBreak="0">
     <w:nsid w:val="6AB16928"/>
     <w:multiLevelType w:val="multilevel"/>
     <w:tmpl w:val="F16C6C06"/>
@@ -20523,7 +20787,7 @@
       </w:rPr>
     </w:lvl>
   </w:abstractNum>
-  <w:abstractNum w:abstractNumId="58" w15:restartNumberingAfterBreak="0">
+  <w:abstractNum w:abstractNumId="59" w15:restartNumberingAfterBreak="0">
     <w:nsid w:val="6B5974D0"/>
     <w:multiLevelType w:val="multilevel"/>
     <w:tmpl w:val="4524F612"/>
@@ -20609,7 +20873,7 @@
       </w:pPr>
     </w:lvl>
   </w:abstractNum>
-  <w:abstractNum w:abstractNumId="59" w15:restartNumberingAfterBreak="0">
+  <w:abstractNum w:abstractNumId="60" w15:restartNumberingAfterBreak="0">
     <w:nsid w:val="6B8E043A"/>
     <w:multiLevelType w:val="multilevel"/>
     <w:tmpl w:val="29867EF0"/>
@@ -20758,7 +21022,7 @@
       </w:rPr>
     </w:lvl>
   </w:abstractNum>
-  <w:abstractNum w:abstractNumId="60" w15:restartNumberingAfterBreak="0">
+  <w:abstractNum w:abstractNumId="61" w15:restartNumberingAfterBreak="0">
     <w:nsid w:val="6F3F1934"/>
     <w:multiLevelType w:val="multilevel"/>
     <w:tmpl w:val="4B986B64"/>
@@ -20907,7 +21171,7 @@
       </w:rPr>
     </w:lvl>
   </w:abstractNum>
-  <w:abstractNum w:abstractNumId="61" w15:restartNumberingAfterBreak="0">
+  <w:abstractNum w:abstractNumId="62" w15:restartNumberingAfterBreak="0">
     <w:nsid w:val="70CD3A8E"/>
     <w:multiLevelType w:val="multilevel"/>
     <w:tmpl w:val="21EEF202"/>
@@ -21056,7 +21320,7 @@
       </w:rPr>
     </w:lvl>
   </w:abstractNum>
-  <w:abstractNum w:abstractNumId="62" w15:restartNumberingAfterBreak="0">
+  <w:abstractNum w:abstractNumId="63" w15:restartNumberingAfterBreak="0">
     <w:nsid w:val="71E51D02"/>
     <w:multiLevelType w:val="multilevel"/>
     <w:tmpl w:val="11C4D0E4"/>
@@ -21169,7 +21433,7 @@
       </w:rPr>
     </w:lvl>
   </w:abstractNum>
-  <w:abstractNum w:abstractNumId="63" w15:restartNumberingAfterBreak="0">
+  <w:abstractNum w:abstractNumId="64" w15:restartNumberingAfterBreak="0">
     <w:nsid w:val="77FC4343"/>
     <w:multiLevelType w:val="multilevel"/>
     <w:tmpl w:val="2014E036"/>
@@ -21285,7 +21549,7 @@
       </w:pPr>
     </w:lvl>
   </w:abstractNum>
-  <w:abstractNum w:abstractNumId="64" w15:restartNumberingAfterBreak="0">
+  <w:abstractNum w:abstractNumId="65" w15:restartNumberingAfterBreak="0">
     <w:nsid w:val="7B401C1A"/>
     <w:multiLevelType w:val="multilevel"/>
     <w:tmpl w:val="9B1C1E58"/>
@@ -21434,7 +21698,7 @@
       </w:rPr>
     </w:lvl>
   </w:abstractNum>
-  <w:abstractNum w:abstractNumId="65" w15:restartNumberingAfterBreak="0">
+  <w:abstractNum w:abstractNumId="66" w15:restartNumberingAfterBreak="0">
     <w:nsid w:val="7DCB1DF3"/>
     <w:multiLevelType w:val="multilevel"/>
     <w:tmpl w:val="29867EF0"/>
@@ -21584,202 +21848,205 @@
     </w:lvl>
   </w:abstractNum>
   <w:num w:numId="1" w16cid:durableId="941456264">
-    <w:abstractNumId w:val="18"/>
+    <w:abstractNumId w:val="19"/>
   </w:num>
   <w:num w:numId="2" w16cid:durableId="1630239999">
+    <w:abstractNumId w:val="9"/>
+  </w:num>
+  <w:num w:numId="3" w16cid:durableId="467672825">
+    <w:abstractNumId w:val="63"/>
+  </w:num>
+  <w:num w:numId="4" w16cid:durableId="886602807">
+    <w:abstractNumId w:val="58"/>
+  </w:num>
+  <w:num w:numId="5" w16cid:durableId="1002198747">
     <w:abstractNumId w:val="8"/>
   </w:num>
-  <w:num w:numId="3" w16cid:durableId="467672825">
-    <w:abstractNumId w:val="62"/>
-  </w:num>
-  <w:num w:numId="4" w16cid:durableId="886602807">
-    <w:abstractNumId w:val="57"/>
-  </w:num>
-  <w:num w:numId="5" w16cid:durableId="1002198747">
+  <w:num w:numId="6" w16cid:durableId="1422943984">
     <w:abstractNumId w:val="7"/>
   </w:num>
-  <w:num w:numId="6" w16cid:durableId="1422943984">
-    <w:abstractNumId w:val="6"/>
-  </w:num>
   <w:num w:numId="7" w16cid:durableId="835222542">
-    <w:abstractNumId w:val="34"/>
+    <w:abstractNumId w:val="35"/>
   </w:num>
   <w:num w:numId="8" w16cid:durableId="319307728">
-    <w:abstractNumId w:val="58"/>
+    <w:abstractNumId w:val="59"/>
   </w:num>
   <w:num w:numId="9" w16cid:durableId="102111576">
-    <w:abstractNumId w:val="50"/>
+    <w:abstractNumId w:val="51"/>
   </w:num>
   <w:num w:numId="10" w16cid:durableId="949817895">
-    <w:abstractNumId w:val="12"/>
+    <w:abstractNumId w:val="13"/>
   </w:num>
   <w:num w:numId="11" w16cid:durableId="305015321">
-    <w:abstractNumId w:val="51"/>
+    <w:abstractNumId w:val="52"/>
   </w:num>
   <w:num w:numId="12" w16cid:durableId="575239408">
-    <w:abstractNumId w:val="40"/>
+    <w:abstractNumId w:val="41"/>
   </w:num>
   <w:num w:numId="13" w16cid:durableId="931595338">
     <w:abstractNumId w:val="1"/>
   </w:num>
   <w:num w:numId="14" w16cid:durableId="1464958005">
-    <w:abstractNumId w:val="47"/>
+    <w:abstractNumId w:val="48"/>
   </w:num>
   <w:num w:numId="15" w16cid:durableId="350691630">
-    <w:abstractNumId w:val="27"/>
+    <w:abstractNumId w:val="28"/>
   </w:num>
   <w:num w:numId="16" w16cid:durableId="951940044">
-    <w:abstractNumId w:val="16"/>
+    <w:abstractNumId w:val="17"/>
   </w:num>
   <w:num w:numId="17" w16cid:durableId="461924861">
-    <w:abstractNumId w:val="2"/>
+    <w:abstractNumId w:val="3"/>
   </w:num>
   <w:num w:numId="18" w16cid:durableId="1081411406">
-    <w:abstractNumId w:val="11"/>
+    <w:abstractNumId w:val="12"/>
   </w:num>
   <w:num w:numId="19" w16cid:durableId="649988139">
-    <w:abstractNumId w:val="19"/>
+    <w:abstractNumId w:val="20"/>
   </w:num>
   <w:num w:numId="20" w16cid:durableId="423191536">
-    <w:abstractNumId w:val="24"/>
+    <w:abstractNumId w:val="25"/>
   </w:num>
   <w:num w:numId="21" w16cid:durableId="1924608093">
-    <w:abstractNumId w:val="45"/>
+    <w:abstractNumId w:val="46"/>
   </w:num>
   <w:num w:numId="22" w16cid:durableId="1292398985">
-    <w:abstractNumId w:val="52"/>
+    <w:abstractNumId w:val="53"/>
   </w:num>
   <w:num w:numId="23" w16cid:durableId="790591816">
-    <w:abstractNumId w:val="63"/>
+    <w:abstractNumId w:val="64"/>
   </w:num>
   <w:num w:numId="24" w16cid:durableId="1168597458">
-    <w:abstractNumId w:val="20"/>
+    <w:abstractNumId w:val="21"/>
   </w:num>
   <w:num w:numId="25" w16cid:durableId="1736270571">
-    <w:abstractNumId w:val="22"/>
+    <w:abstractNumId w:val="23"/>
   </w:num>
   <w:num w:numId="26" w16cid:durableId="335882489">
-    <w:abstractNumId w:val="33"/>
+    <w:abstractNumId w:val="34"/>
   </w:num>
   <w:num w:numId="27" w16cid:durableId="1264462847">
     <w:abstractNumId w:val="0"/>
   </w:num>
   <w:num w:numId="28" w16cid:durableId="362368429">
+    <w:abstractNumId w:val="27"/>
+  </w:num>
+  <w:num w:numId="29" w16cid:durableId="1724449530">
+    <w:abstractNumId w:val="50"/>
+  </w:num>
+  <w:num w:numId="30" w16cid:durableId="1691950782">
+    <w:abstractNumId w:val="18"/>
+  </w:num>
+  <w:num w:numId="31" w16cid:durableId="1614903178">
+    <w:abstractNumId w:val="31"/>
+  </w:num>
+  <w:num w:numId="32" w16cid:durableId="1512841268">
+    <w:abstractNumId w:val="43"/>
+  </w:num>
+  <w:num w:numId="33" w16cid:durableId="1665936685">
+    <w:abstractNumId w:val="15"/>
+  </w:num>
+  <w:num w:numId="34" w16cid:durableId="2075469537">
+    <w:abstractNumId w:val="42"/>
+  </w:num>
+  <w:num w:numId="35" w16cid:durableId="165942366">
     <w:abstractNumId w:val="26"/>
   </w:num>
-  <w:num w:numId="29" w16cid:durableId="1724449530">
+  <w:num w:numId="36" w16cid:durableId="1075904583">
+    <w:abstractNumId w:val="5"/>
+  </w:num>
+  <w:num w:numId="37" w16cid:durableId="1105226510">
+    <w:abstractNumId w:val="33"/>
+  </w:num>
+  <w:num w:numId="38" w16cid:durableId="980042689">
+    <w:abstractNumId w:val="39"/>
+  </w:num>
+  <w:num w:numId="39" w16cid:durableId="847446764">
+    <w:abstractNumId w:val="6"/>
+  </w:num>
+  <w:num w:numId="40" w16cid:durableId="1792286824">
+    <w:abstractNumId w:val="44"/>
+  </w:num>
+  <w:num w:numId="41" w16cid:durableId="500389983">
+    <w:abstractNumId w:val="56"/>
+  </w:num>
+  <w:num w:numId="42" w16cid:durableId="906064636">
+    <w:abstractNumId w:val="11"/>
+  </w:num>
+  <w:num w:numId="43" w16cid:durableId="172301309">
+    <w:abstractNumId w:val="22"/>
+  </w:num>
+  <w:num w:numId="44" w16cid:durableId="1868442212">
+    <w:abstractNumId w:val="62"/>
+  </w:num>
+  <w:num w:numId="45" w16cid:durableId="1085885711">
+    <w:abstractNumId w:val="65"/>
+  </w:num>
+  <w:num w:numId="46" w16cid:durableId="1420984118">
+    <w:abstractNumId w:val="4"/>
+  </w:num>
+  <w:num w:numId="47" w16cid:durableId="305362119">
+    <w:abstractNumId w:val="10"/>
+  </w:num>
+  <w:num w:numId="48" w16cid:durableId="478620982">
+    <w:abstractNumId w:val="47"/>
+  </w:num>
+  <w:num w:numId="49" w16cid:durableId="365955972">
+    <w:abstractNumId w:val="29"/>
+  </w:num>
+  <w:num w:numId="50" w16cid:durableId="570507504">
+    <w:abstractNumId w:val="61"/>
+  </w:num>
+  <w:num w:numId="51" w16cid:durableId="135144288">
+    <w:abstractNumId w:val="55"/>
+  </w:num>
+  <w:num w:numId="52" w16cid:durableId="1569463962">
+    <w:abstractNumId w:val="36"/>
+  </w:num>
+  <w:num w:numId="53" w16cid:durableId="1277176793">
     <w:abstractNumId w:val="49"/>
   </w:num>
-  <w:num w:numId="30" w16cid:durableId="1691950782">
-    <w:abstractNumId w:val="17"/>
+  <w:num w:numId="54" w16cid:durableId="404496842">
+    <w:abstractNumId w:val="57"/>
   </w:num>
-  <w:num w:numId="31" w16cid:durableId="1614903178">
+  <w:num w:numId="55" w16cid:durableId="411702552">
+    <w:abstractNumId w:val="66"/>
+  </w:num>
+  <w:num w:numId="56" w16cid:durableId="1953895509">
+    <w:abstractNumId w:val="54"/>
+  </w:num>
+  <w:num w:numId="57" w16cid:durableId="2129423234">
+    <w:abstractNumId w:val="24"/>
+  </w:num>
+  <w:num w:numId="58" w16cid:durableId="1745715022">
+    <w:abstractNumId w:val="45"/>
+  </w:num>
+  <w:num w:numId="59" w16cid:durableId="1637878683">
+    <w:abstractNumId w:val="14"/>
+  </w:num>
+  <w:num w:numId="60" w16cid:durableId="1739668955">
+    <w:abstractNumId w:val="60"/>
+  </w:num>
+  <w:num w:numId="61" w16cid:durableId="1963531748">
+    <w:abstractNumId w:val="32"/>
+  </w:num>
+  <w:num w:numId="62" w16cid:durableId="1229800055">
     <w:abstractNumId w:val="30"/>
   </w:num>
-  <w:num w:numId="32" w16cid:durableId="1512841268">
-    <w:abstractNumId w:val="42"/>
+  <w:num w:numId="63" w16cid:durableId="185097146">
+    <w:abstractNumId w:val="37"/>
   </w:num>
-  <w:num w:numId="33" w16cid:durableId="1665936685">
-    <w:abstractNumId w:val="14"/>
+  <w:num w:numId="64" w16cid:durableId="2087215899">
+    <w:abstractNumId w:val="40"/>
   </w:num>
-  <w:num w:numId="34" w16cid:durableId="2075469537">
-    <w:abstractNumId w:val="41"/>
-  </w:num>
-  <w:num w:numId="35" w16cid:durableId="165942366">
-    <w:abstractNumId w:val="25"/>
-  </w:num>
-  <w:num w:numId="36" w16cid:durableId="1075904583">
-    <w:abstractNumId w:val="4"/>
-  </w:num>
-  <w:num w:numId="37" w16cid:durableId="1105226510">
-    <w:abstractNumId w:val="32"/>
-  </w:num>
-  <w:num w:numId="38" w16cid:durableId="980042689">
+  <w:num w:numId="65" w16cid:durableId="965041635">
     <w:abstractNumId w:val="38"/>
   </w:num>
-  <w:num w:numId="39" w16cid:durableId="847446764">
-    <w:abstractNumId w:val="5"/>
+  <w:num w:numId="66" w16cid:durableId="117459209">
+    <w:abstractNumId w:val="16"/>
   </w:num>
-  <w:num w:numId="40" w16cid:durableId="1792286824">
-    <w:abstractNumId w:val="43"/>
-  </w:num>
-  <w:num w:numId="41" w16cid:durableId="500389983">
-    <w:abstractNumId w:val="55"/>
-  </w:num>
-  <w:num w:numId="42" w16cid:durableId="906064636">
-    <w:abstractNumId w:val="10"/>
-  </w:num>
-  <w:num w:numId="43" w16cid:durableId="172301309">
-    <w:abstractNumId w:val="21"/>
-  </w:num>
-  <w:num w:numId="44" w16cid:durableId="1868442212">
-    <w:abstractNumId w:val="61"/>
-  </w:num>
-  <w:num w:numId="45" w16cid:durableId="1085885711">
-    <w:abstractNumId w:val="64"/>
-  </w:num>
-  <w:num w:numId="46" w16cid:durableId="1420984118">
-    <w:abstractNumId w:val="3"/>
-  </w:num>
-  <w:num w:numId="47" w16cid:durableId="305362119">
-    <w:abstractNumId w:val="9"/>
-  </w:num>
-  <w:num w:numId="48" w16cid:durableId="478620982">
-    <w:abstractNumId w:val="46"/>
-  </w:num>
-  <w:num w:numId="49" w16cid:durableId="365955972">
-    <w:abstractNumId w:val="28"/>
-  </w:num>
-  <w:num w:numId="50" w16cid:durableId="570507504">
-    <w:abstractNumId w:val="60"/>
-  </w:num>
-  <w:num w:numId="51" w16cid:durableId="135144288">
-    <w:abstractNumId w:val="54"/>
-  </w:num>
-  <w:num w:numId="52" w16cid:durableId="1569463962">
-    <w:abstractNumId w:val="35"/>
-  </w:num>
-  <w:num w:numId="53" w16cid:durableId="1277176793">
-    <w:abstractNumId w:val="48"/>
-  </w:num>
-  <w:num w:numId="54" w16cid:durableId="404496842">
-    <w:abstractNumId w:val="56"/>
-  </w:num>
-  <w:num w:numId="55" w16cid:durableId="411702552">
-    <w:abstractNumId w:val="65"/>
-  </w:num>
-  <w:num w:numId="56" w16cid:durableId="1953895509">
-    <w:abstractNumId w:val="53"/>
-  </w:num>
-  <w:num w:numId="57" w16cid:durableId="2129423234">
-    <w:abstractNumId w:val="23"/>
-  </w:num>
-  <w:num w:numId="58" w16cid:durableId="1745715022">
-    <w:abstractNumId w:val="44"/>
-  </w:num>
-  <w:num w:numId="59" w16cid:durableId="1637878683">
-    <w:abstractNumId w:val="13"/>
-  </w:num>
-  <w:num w:numId="60" w16cid:durableId="1739668955">
-    <w:abstractNumId w:val="59"/>
-  </w:num>
-  <w:num w:numId="61" w16cid:durableId="1963531748">
-    <w:abstractNumId w:val="31"/>
-  </w:num>
-  <w:num w:numId="62" w16cid:durableId="1229800055">
-    <w:abstractNumId w:val="29"/>
-  </w:num>
-  <w:num w:numId="63" w16cid:durableId="185097146">
-    <w:abstractNumId w:val="36"/>
-  </w:num>
-  <w:num w:numId="64" w16cid:durableId="2087215899">
-    <w:abstractNumId w:val="39"/>
-  </w:num>
-  <w:num w:numId="65" w16cid:durableId="965041635">
-    <w:abstractNumId w:val="37"/>
-  </w:num>
-  <w:num w:numId="66" w16cid:durableId="117459209">
-    <w:abstractNumId w:val="15"/>
+  <w:num w:numId="67" w16cid:durableId="1478454565">
+    <w:abstractNumId w:val="2"/>
   </w:num>
 </w:numbering>
 </file>
@@ -22632,9 +22899,7 @@
       <w:tblStyleRowBandSize w:val="1"/>
       <w:tblStyleColBandSize w:val="1"/>
       <w:tblCellMar>
-        <w:top w:w="0" w:type="dxa"/>
         <w:left w:w="70" w:type="dxa"/>
-        <w:bottom w:w="0" w:type="dxa"/>
         <w:right w:w="70" w:type="dxa"/>
       </w:tblCellMar>
     </w:tblPr>
@@ -22687,9 +22952,7 @@
       <w:tblStyleRowBandSize w:val="1"/>
       <w:tblStyleColBandSize w:val="1"/>
       <w:tblCellMar>
-        <w:top w:w="0" w:type="dxa"/>
         <w:left w:w="108" w:type="dxa"/>
-        <w:bottom w:w="0" w:type="dxa"/>
         <w:right w:w="108" w:type="dxa"/>
       </w:tblCellMar>
     </w:tblPr>

</xml_diff>